<commit_message>
Invoice creator almost done
</commit_message>
<xml_diff>
--- a/Fakture/Skabalon.docx
+++ b/Fakture/Skabalon.docx
@@ -1,6 +1,6 @@
 
 <file path=word/document.xml><?xml version="1.0" encoding="utf-8"?>
-<w:document xmlns:wpc="http://schemas.microsoft.com/office/word/2010/wordprocessingCanvas" xmlns:cx="http://schemas.microsoft.com/office/drawing/2014/chartex" xmlns:cx1="http://schemas.microsoft.com/office/drawing/2015/9/8/chartex" xmlns:mc="http://schemas.openxmlformats.org/markup-compatibility/2006" xmlns:o="urn:schemas-microsoft-com:office:office" xmlns:r="http://schemas.openxmlformats.org/officeDocument/2006/relationships" xmlns:m="http://schemas.openxmlformats.org/officeDocument/2006/math" xmlns:v="urn:schemas-microsoft-com:vml" xmlns:wp14="http://schemas.microsoft.com/office/word/2010/wordprocessingDrawing" xmlns:wp="http://schemas.openxmlformats.org/drawingml/2006/wordprocessingDrawing" xmlns:w10="urn:schemas-microsoft-com:office:word" xmlns:w="http://schemas.openxmlformats.org/wordprocessingml/2006/main" xmlns:w14="http://schemas.microsoft.com/office/word/2010/wordml" xmlns:w15="http://schemas.microsoft.com/office/word/2012/wordml" xmlns:w16se="http://schemas.microsoft.com/office/word/2015/wordml/symex" xmlns:wpg="http://schemas.microsoft.com/office/word/2010/wordprocessingGroup" xmlns:wpi="http://schemas.microsoft.com/office/word/2010/wordprocessingInk" xmlns:wne="http://schemas.microsoft.com/office/word/2006/wordml" xmlns:wps="http://schemas.microsoft.com/office/word/2010/wordprocessingShape" mc:Ignorable="w14 w15 w16se wp14">
+<w:document xmlns:wpc="http://schemas.microsoft.com/office/word/2010/wordprocessingCanvas" xmlns:cx="http://schemas.microsoft.com/office/drawing/2014/chartex" xmlns:cx1="http://schemas.microsoft.com/office/drawing/2015/9/8/chartex" xmlns:cx2="http://schemas.microsoft.com/office/drawing/2015/10/21/chartex" xmlns:cx3="http://schemas.microsoft.com/office/drawing/2016/5/9/chartex" xmlns:cx4="http://schemas.microsoft.com/office/drawing/2016/5/10/chartex" xmlns:cx5="http://schemas.microsoft.com/office/drawing/2016/5/11/chartex" xmlns:cx6="http://schemas.microsoft.com/office/drawing/2016/5/12/chartex" xmlns:cx7="http://schemas.microsoft.com/office/drawing/2016/5/13/chartex" xmlns:cx8="http://schemas.microsoft.com/office/drawing/2016/5/14/chartex" xmlns:mc="http://schemas.openxmlformats.org/markup-compatibility/2006" xmlns:aink="http://schemas.microsoft.com/office/drawing/2016/ink" xmlns:am3d="http://schemas.microsoft.com/office/drawing/2017/model3d" xmlns:o="urn:schemas-microsoft-com:office:office" xmlns:r="http://schemas.openxmlformats.org/officeDocument/2006/relationships" xmlns:m="http://schemas.openxmlformats.org/officeDocument/2006/math" xmlns:v="urn:schemas-microsoft-com:vml" xmlns:wp14="http://schemas.microsoft.com/office/word/2010/wordprocessingDrawing" xmlns:wp="http://schemas.openxmlformats.org/drawingml/2006/wordprocessingDrawing" xmlns:w10="urn:schemas-microsoft-com:office:word" xmlns:w="http://schemas.openxmlformats.org/wordprocessingml/2006/main" xmlns:w14="http://schemas.microsoft.com/office/word/2010/wordml" xmlns:w15="http://schemas.microsoft.com/office/word/2012/wordml" xmlns:w16cex="http://schemas.microsoft.com/office/word/2018/wordml/cex" xmlns:w16cid="http://schemas.microsoft.com/office/word/2016/wordml/cid" xmlns:w16="http://schemas.microsoft.com/office/word/2018/wordml" xmlns:w16sdtdh="http://schemas.microsoft.com/office/word/2020/wordml/sdtdatahash" xmlns:w16se="http://schemas.microsoft.com/office/word/2015/wordml/symex" xmlns:wpg="http://schemas.microsoft.com/office/word/2010/wordprocessingGroup" xmlns:wpi="http://schemas.microsoft.com/office/word/2010/wordprocessingInk" xmlns:wne="http://schemas.microsoft.com/office/word/2006/wordml" xmlns:wps="http://schemas.microsoft.com/office/word/2010/wordprocessingShape" mc:Ignorable="w14 w15 w16se w16cid w16 w16cex w16sdtdh wp14">
   <w:body>
     <w:tbl>
       <w:tblPr>
@@ -60,32 +60,84 @@
               <w:pStyle w:val="Overskrift3"/>
             </w:pPr>
             <w:r>
+              <w:rPr>
+                <w:noProof/>
+                <w:lang w:eastAsia="da-DK"/>
+              </w:rPr>
+              <w:drawing>
+                <wp:anchor distT="0" distB="0" distL="114300" distR="114300" simplePos="0" relativeHeight="251658240" behindDoc="0" locked="0" layoutInCell="1" allowOverlap="1" wp14:anchorId="39ED6937" wp14:editId="6482252F">
+                  <wp:simplePos x="0" y="0"/>
+                  <wp:positionH relativeFrom="column">
+                    <wp:posOffset>2181860</wp:posOffset>
+                  </wp:positionH>
+                  <wp:positionV relativeFrom="paragraph">
+                    <wp:posOffset>-1322467</wp:posOffset>
+                  </wp:positionV>
+                  <wp:extent cx="1684557" cy="1645920"/>
+                  <wp:effectExtent l="0" t="0" r="0" b="0"/>
+                  <wp:wrapNone/>
+                  <wp:docPr id="1" name="Billede 1" descr="C:\Users\rasm481k\source\repos\H2-ZAPBeachCamping\ZAPBeachCampingASP\Images\ZAP_Logo.png"/>
+                  <wp:cNvGraphicFramePr>
+                    <a:graphicFrameLocks xmlns:a="http://schemas.openxmlformats.org/drawingml/2006/main" noChangeAspect="1"/>
+                  </wp:cNvGraphicFramePr>
+                  <a:graphic xmlns:a="http://schemas.openxmlformats.org/drawingml/2006/main">
+                    <a:graphicData uri="http://schemas.openxmlformats.org/drawingml/2006/picture">
+                      <pic:pic xmlns:pic="http://schemas.openxmlformats.org/drawingml/2006/picture">
+                        <pic:nvPicPr>
+                          <pic:cNvPr id="0" name="Picture 1" descr="C:\Users\rasm481k\source\repos\H2-ZAPBeachCamping\ZAPBeachCampingASP\Images\ZAP_Logo.png"/>
+                          <pic:cNvPicPr>
+                            <a:picLocks noChangeAspect="1" noChangeArrowheads="1"/>
+                          </pic:cNvPicPr>
+                        </pic:nvPicPr>
+                        <pic:blipFill>
+                          <a:blip r:embed="rId8">
+                            <a:extLst>
+                              <a:ext uri="{28A0092B-C50C-407E-A947-70E740481C1C}">
+                                <a14:useLocalDpi xmlns:a14="http://schemas.microsoft.com/office/drawing/2010/main" val="0"/>
+                              </a:ext>
+                            </a:extLst>
+                          </a:blip>
+                          <a:srcRect/>
+                          <a:stretch>
+                            <a:fillRect/>
+                          </a:stretch>
+                        </pic:blipFill>
+                        <pic:spPr bwMode="auto">
+                          <a:xfrm>
+                            <a:off x="0" y="0"/>
+                            <a:ext cx="1684557" cy="1645920"/>
+                          </a:xfrm>
+                          <a:prstGeom prst="rect">
+                            <a:avLst/>
+                          </a:prstGeom>
+                          <a:noFill/>
+                          <a:ln>
+                            <a:noFill/>
+                          </a:ln>
+                        </pic:spPr>
+                      </pic:pic>
+                    </a:graphicData>
+                  </a:graphic>
+                  <wp14:sizeRelH relativeFrom="margin">
+                    <wp14:pctWidth>0</wp14:pctWidth>
+                  </wp14:sizeRelH>
+                  <wp14:sizeRelV relativeFrom="margin">
+                    <wp14:pctHeight>0</wp14:pctHeight>
+                  </wp14:sizeRelV>
+                </wp:anchor>
+              </w:drawing>
+            </w:r>
+            <w:r>
               <w:t>En uforglemmelig tur</w:t>
             </w:r>
           </w:p>
           <w:p>
-            <w:pPr>
-              <w:rPr>
-                <w:lang w:val="en-US"/>
-              </w:rPr>
-            </w:pPr>
             <w:r>
-              <w:rPr>
-                <w:lang w:val="en-US"/>
-              </w:rPr>
               <w:t>Camping vej 1</w:t>
             </w:r>
           </w:p>
           <w:p>
-            <w:pPr>
-              <w:rPr>
-                <w:lang w:val="en-US"/>
-              </w:rPr>
-            </w:pPr>
             <w:r>
-              <w:rPr>
-                <w:lang w:val="en-US"/>
-              </w:rPr>
               <w:t>Midtjylland</w:t>
             </w:r>
           </w:p>
@@ -134,27 +186,16 @@
             </w:r>
           </w:p>
           <w:p>
-            <w:pPr>
-              <w:rPr>
-                <w:lang w:val="en-US"/>
-              </w:rPr>
-            </w:pPr>
             <w:r>
-              <w:rPr>
-                <w:lang w:val="en-US"/>
-              </w:rPr>
               <w:t>E-mail</w:t>
             </w:r>
             <w:r>
               <w:rPr>
-                <w:lang w:val="en-US" w:bidi="da-DK"/>
+                <w:lang w:bidi="da-DK"/>
               </w:rPr>
               <w:t xml:space="preserve">: </w:t>
             </w:r>
             <w:r>
-              <w:rPr>
-                <w:lang w:val="en-US"/>
-              </w:rPr>
               <w:t>ZAPBeachCamping@gmail.com</w:t>
             </w:r>
           </w:p>
@@ -213,15 +254,13 @@
                 <w:r>
                   <w:t xml:space="preserve">Fakturanummer </w:t>
                 </w:r>
-                <w:bookmarkStart w:id="0" w:name="_GoBack"/>
-                <w:bookmarkEnd w:id="0"/>
               </w:sdtContent>
             </w:sdt>
-            <w:bookmarkStart w:id="1" w:name="ID_ORDRENUMMER"/>
+            <w:bookmarkStart w:id="0" w:name="ID_ORDRENUMMER"/>
             <w:r>
               <w:t>ID_ORDRENUMMER</w:t>
             </w:r>
-            <w:bookmarkEnd w:id="1"/>
+            <w:bookmarkEnd w:id="0"/>
           </w:p>
           <w:p>
             <w:pPr>
@@ -236,7 +275,7 @@
               </w:rPr>
               <w:t xml:space="preserve"> </w:t>
             </w:r>
-            <w:bookmarkStart w:id="2" w:name="ID_ARRIVAL"/>
+            <w:bookmarkStart w:id="1" w:name="ID_ARRIVAL"/>
             <w:r>
               <w:rPr>
                 <w:lang w:bidi="da-DK"/>
@@ -246,7 +285,7 @@
             <w:r>
               <w:t>ARRIVAL</w:t>
             </w:r>
-            <w:bookmarkEnd w:id="2"/>
+            <w:bookmarkEnd w:id="1"/>
           </w:p>
           <w:p>
             <w:pPr>
@@ -261,11 +300,11 @@
               </w:rPr>
               <w:t xml:space="preserve"> </w:t>
             </w:r>
-            <w:bookmarkStart w:id="3" w:name="ID_DEPARTURE"/>
+            <w:bookmarkStart w:id="2" w:name="ID_DEPARTURE"/>
             <w:r>
               <w:t>ID_DEPARTURE</w:t>
             </w:r>
-            <w:bookmarkEnd w:id="3"/>
+            <w:bookmarkEnd w:id="2"/>
           </w:p>
         </w:tc>
       </w:tr>
@@ -280,6 +319,9 @@
           <w:p>
             <w:pPr>
               <w:pStyle w:val="Overskrift2"/>
+              <w:rPr>
+                <w:lang w:val="en-US"/>
+              </w:rPr>
             </w:pPr>
             <w:sdt>
               <w:sdtPr>
@@ -297,12 +339,41 @@
               <w:sdtContent>
                 <w:r>
                   <w:rPr>
-                    <w:lang w:bidi="da-DK"/>
+                    <w:lang w:val="en-US" w:bidi="da-DK"/>
                   </w:rPr>
                   <w:t>Til:</w:t>
                 </w:r>
               </w:sdtContent>
             </w:sdt>
+          </w:p>
+          <w:p>
+            <w:pPr>
+              <w:pStyle w:val="Belb"/>
+              <w:jc w:val="left"/>
+              <w:rPr>
+                <w:lang w:val="en-US"/>
+              </w:rPr>
+            </w:pPr>
+            <w:bookmarkStart w:id="3" w:name="ID_NAME"/>
+            <w:r>
+              <w:rPr>
+                <w:lang w:val="en-US"/>
+              </w:rPr>
+              <w:t>ID_N</w:t>
+            </w:r>
+            <w:r>
+              <w:rPr>
+                <w:lang w:val="en-US"/>
+              </w:rPr>
+              <w:t>AME</w:t>
+            </w:r>
+            <w:bookmarkEnd w:id="3"/>
+            <w:r>
+              <w:rPr>
+                <w:lang w:val="en-US"/>
+              </w:rPr>
+              <w:t xml:space="preserve">  </w:t>
+            </w:r>
           </w:p>
           <w:p>
             <w:pPr>
@@ -317,6 +388,13 @@
               </w:rPr>
               <w:t>ID_ADDRESS</w:t>
             </w:r>
+            <w:bookmarkEnd w:id="4"/>
+            <w:r>
+              <w:rPr>
+                <w:lang w:val="en-US"/>
+              </w:rPr>
+              <w:t xml:space="preserve">  </w:t>
+            </w:r>
           </w:p>
           <w:p>
             <w:pPr>
@@ -325,7 +403,6 @@
               </w:rPr>
             </w:pPr>
             <w:bookmarkStart w:id="5" w:name="ID_CITY"/>
-            <w:bookmarkEnd w:id="4"/>
             <w:r>
               <w:rPr>
                 <w:lang w:val="en-US"/>
@@ -333,6 +410,12 @@
               <w:t>ID_CITY</w:t>
             </w:r>
             <w:bookmarkEnd w:id="5"/>
+            <w:r>
+              <w:rPr>
+                <w:lang w:val="en-US"/>
+              </w:rPr>
+              <w:t xml:space="preserve"> </w:t>
+            </w:r>
             <w:r>
               <w:rPr>
                 <w:lang w:val="en-US"/>
@@ -358,6 +441,7 @@
                 <w:showingPlcHdr/>
                 <w15:appearance w15:val="hidden"/>
               </w:sdtPr>
+              <w:sdtEndPr/>
               <w:sdtContent>
                 <w:r>
                   <w:rPr>
@@ -389,17 +473,28 @@
             <w:bookmarkEnd w:id="6"/>
           </w:p>
           <w:p>
+            <w:pPr>
+              <w:rPr>
+                <w:lang w:val="en-US"/>
+              </w:rPr>
+            </w:pPr>
             <w:r>
+              <w:rPr>
+                <w:lang w:val="en-US"/>
+              </w:rPr>
               <w:t>E-mail</w:t>
             </w:r>
             <w:r>
               <w:rPr>
-                <w:lang w:bidi="da-DK"/>
+                <w:lang w:val="en-US" w:bidi="da-DK"/>
               </w:rPr>
               <w:t xml:space="preserve">: </w:t>
             </w:r>
             <w:bookmarkStart w:id="7" w:name="ID_EMAIL"/>
             <w:r>
+              <w:rPr>
+                <w:lang w:val="en-US"/>
+              </w:rPr>
               <w:t>ID_EMAIL</w:t>
             </w:r>
             <w:bookmarkEnd w:id="7"/>
@@ -412,7 +507,13 @@
               <w:bottom w:w="720" w:type="dxa"/>
             </w:tcMar>
           </w:tcPr>
-          <w:p/>
+          <w:p>
+            <w:pPr>
+              <w:rPr>
+                <w:lang w:val="en-US"/>
+              </w:rPr>
+            </w:pPr>
+          </w:p>
         </w:tc>
       </w:tr>
     </w:tbl>
@@ -438,8 +539,8 @@
         <w:tblDescription w:val="Angiv firmanavn, fakturaoplysninger, kundeoplysninger samt projekt- eller tjenesteoplysninger i den første tabel. Beskrivelse, timer, sats og beløb i den anden tabel og Samlet beløb i den tredje tabel"/>
       </w:tblPr>
       <w:tblGrid>
-        <w:gridCol w:w="5807"/>
-        <w:gridCol w:w="1843"/>
+        <w:gridCol w:w="6232"/>
+        <w:gridCol w:w="1418"/>
         <w:gridCol w:w="2086"/>
       </w:tblGrid>
       <w:tr>
@@ -459,10 +560,11 @@
             <w:showingPlcHdr/>
             <w15:appearance w15:val="hidden"/>
           </w:sdtPr>
+          <w:sdtEndPr/>
           <w:sdtContent>
             <w:tc>
               <w:tcPr>
-                <w:tcW w:w="5807" w:type="dxa"/>
+                <w:tcW w:w="6232" w:type="dxa"/>
                 <w:tcBorders>
                   <w:top w:val="single" w:sz="12" w:space="0" w:color="auto"/>
                   <w:bottom w:val="single" w:sz="4" w:space="0" w:color="auto"/>
@@ -485,7 +587,7 @@
         </w:sdt>
         <w:tc>
           <w:tcPr>
-            <w:tcW w:w="1843" w:type="dxa"/>
+            <w:tcW w:w="1418" w:type="dxa"/>
             <w:tcBorders>
               <w:top w:val="single" w:sz="12" w:space="0" w:color="auto"/>
               <w:bottom w:val="single" w:sz="4" w:space="0" w:color="auto"/>
@@ -496,9 +598,6 @@
             <w:pPr>
               <w:pStyle w:val="Kolonneoverskrift"/>
             </w:pPr>
-            <w:r>
-              <w:t>Antal</w:t>
-            </w:r>
           </w:p>
         </w:tc>
         <w:tc>
@@ -526,6 +625,7 @@
                 <w:showingPlcHdr/>
                 <w15:appearance w15:val="hidden"/>
               </w:sdtPr>
+              <w:sdtEndPr/>
               <w:sdtContent>
                 <w:r>
                   <w:rPr>
@@ -545,7 +645,7 @@
         </w:trPr>
         <w:tc>
           <w:tcPr>
-            <w:tcW w:w="5807" w:type="dxa"/>
+            <w:tcW w:w="6232" w:type="dxa"/>
             <w:tcBorders>
               <w:top w:val="single" w:sz="4" w:space="0" w:color="auto"/>
               <w:left w:val="single" w:sz="4" w:space="0" w:color="auto"/>
@@ -564,7 +664,7 @@
         </w:tc>
         <w:tc>
           <w:tcPr>
-            <w:tcW w:w="1843" w:type="dxa"/>
+            <w:tcW w:w="1418" w:type="dxa"/>
             <w:tcBorders>
               <w:top w:val="single" w:sz="4" w:space="0" w:color="auto"/>
               <w:left w:val="single" w:sz="4" w:space="0" w:color="auto"/>
@@ -580,10 +680,7 @@
           <w:p>
             <w:bookmarkStart w:id="9" w:name="ID_AM1"/>
             <w:r>
-              <w:t>ID_</w:t>
-            </w:r>
-            <w:r>
-              <w:t>AM1</w:t>
+              <w:t>ID_AM1</w:t>
             </w:r>
             <w:bookmarkEnd w:id="9"/>
           </w:p>
@@ -622,7 +719,7 @@
         </w:trPr>
         <w:tc>
           <w:tcPr>
-            <w:tcW w:w="5807" w:type="dxa"/>
+            <w:tcW w:w="6232" w:type="dxa"/>
             <w:tcBorders>
               <w:top w:val="nil"/>
               <w:left w:val="single" w:sz="4" w:space="0" w:color="auto"/>
@@ -634,17 +731,14 @@
           <w:p>
             <w:bookmarkStart w:id="11" w:name="ID_DESC2"/>
             <w:r>
-              <w:t>ID_DESC</w:t>
-            </w:r>
-            <w:r>
-              <w:t>2</w:t>
+              <w:t>ID_DESC2</w:t>
             </w:r>
             <w:bookmarkEnd w:id="11"/>
           </w:p>
         </w:tc>
         <w:tc>
           <w:tcPr>
-            <w:tcW w:w="1843" w:type="dxa"/>
+            <w:tcW w:w="1418" w:type="dxa"/>
             <w:tcBorders>
               <w:top w:val="nil"/>
               <w:left w:val="single" w:sz="4" w:space="0" w:color="auto"/>
@@ -660,10 +754,7 @@
           <w:p>
             <w:bookmarkStart w:id="12" w:name="ID_AM2"/>
             <w:r>
-              <w:t>ID_AM</w:t>
-            </w:r>
-            <w:r>
-              <w:t>2</w:t>
+              <w:t>ID_AM2</w:t>
             </w:r>
             <w:bookmarkEnd w:id="12"/>
           </w:p>
@@ -689,10 +780,7 @@
             </w:pPr>
             <w:bookmarkStart w:id="13" w:name="ID_PRICE2"/>
             <w:r>
-              <w:t>ID_PRICE</w:t>
-            </w:r>
-            <w:r>
-              <w:t>2</w:t>
+              <w:t>ID_PRICE2</w:t>
             </w:r>
             <w:bookmarkEnd w:id="13"/>
           </w:p>
@@ -704,7 +792,7 @@
         </w:trPr>
         <w:tc>
           <w:tcPr>
-            <w:tcW w:w="5807" w:type="dxa"/>
+            <w:tcW w:w="6232" w:type="dxa"/>
             <w:tcBorders>
               <w:top w:val="nil"/>
               <w:left w:val="single" w:sz="4" w:space="0" w:color="auto"/>
@@ -716,17 +804,14 @@
           <w:p>
             <w:bookmarkStart w:id="14" w:name="ID_DESC3"/>
             <w:r>
-              <w:t>ID_DESC</w:t>
-            </w:r>
-            <w:r>
-              <w:t>3</w:t>
+              <w:t>ID_DESC3</w:t>
             </w:r>
             <w:bookmarkEnd w:id="14"/>
           </w:p>
         </w:tc>
         <w:tc>
           <w:tcPr>
-            <w:tcW w:w="1843" w:type="dxa"/>
+            <w:tcW w:w="1418" w:type="dxa"/>
             <w:tcBorders>
               <w:top w:val="nil"/>
               <w:left w:val="single" w:sz="4" w:space="0" w:color="auto"/>
@@ -742,10 +827,7 @@
           <w:p>
             <w:bookmarkStart w:id="15" w:name="ID_AM3"/>
             <w:r>
-              <w:t>ID_</w:t>
-            </w:r>
-            <w:r>
-              <w:t>AM3</w:t>
+              <w:t>ID_AM3</w:t>
             </w:r>
             <w:bookmarkEnd w:id="15"/>
           </w:p>
@@ -771,10 +853,7 @@
             </w:pPr>
             <w:bookmarkStart w:id="16" w:name="ID_PRICE3"/>
             <w:r>
-              <w:t>ID_PRICE</w:t>
-            </w:r>
-            <w:r>
-              <w:t>3</w:t>
+              <w:t>ID_PRICE3</w:t>
             </w:r>
             <w:bookmarkEnd w:id="16"/>
           </w:p>
@@ -786,7 +865,7 @@
         </w:trPr>
         <w:tc>
           <w:tcPr>
-            <w:tcW w:w="5807" w:type="dxa"/>
+            <w:tcW w:w="6232" w:type="dxa"/>
             <w:tcBorders>
               <w:top w:val="nil"/>
               <w:left w:val="single" w:sz="4" w:space="0" w:color="auto"/>
@@ -798,17 +877,14 @@
           <w:p>
             <w:bookmarkStart w:id="17" w:name="ID_DESC4"/>
             <w:r>
-              <w:t>ID_DESC</w:t>
-            </w:r>
-            <w:r>
-              <w:t>4</w:t>
+              <w:t>ID_DESC4</w:t>
             </w:r>
             <w:bookmarkEnd w:id="17"/>
           </w:p>
         </w:tc>
         <w:tc>
           <w:tcPr>
-            <w:tcW w:w="1843" w:type="dxa"/>
+            <w:tcW w:w="1418" w:type="dxa"/>
             <w:tcBorders>
               <w:top w:val="nil"/>
               <w:left w:val="single" w:sz="4" w:space="0" w:color="auto"/>
@@ -824,10 +900,7 @@
           <w:p>
             <w:bookmarkStart w:id="18" w:name="ID_AM4"/>
             <w:r>
-              <w:t>ID_AM</w:t>
-            </w:r>
-            <w:r>
-              <w:t>4</w:t>
+              <w:t>ID_AM4</w:t>
             </w:r>
             <w:bookmarkEnd w:id="18"/>
           </w:p>
@@ -853,10 +926,7 @@
             </w:pPr>
             <w:bookmarkStart w:id="19" w:name="ID_PRICE4"/>
             <w:r>
-              <w:t>ID_PRICE</w:t>
-            </w:r>
-            <w:r>
-              <w:t>4</w:t>
+              <w:t>ID_PRICE4</w:t>
             </w:r>
             <w:bookmarkEnd w:id="19"/>
           </w:p>
@@ -868,7 +938,7 @@
         </w:trPr>
         <w:tc>
           <w:tcPr>
-            <w:tcW w:w="5807" w:type="dxa"/>
+            <w:tcW w:w="6232" w:type="dxa"/>
             <w:tcBorders>
               <w:top w:val="nil"/>
               <w:left w:val="single" w:sz="4" w:space="0" w:color="auto"/>
@@ -880,17 +950,14 @@
           <w:p>
             <w:bookmarkStart w:id="20" w:name="ID_DESC5"/>
             <w:r>
-              <w:t>ID_DESC</w:t>
-            </w:r>
-            <w:r>
-              <w:t>5</w:t>
+              <w:t>ID_DESC5</w:t>
             </w:r>
             <w:bookmarkEnd w:id="20"/>
           </w:p>
         </w:tc>
         <w:tc>
           <w:tcPr>
-            <w:tcW w:w="1843" w:type="dxa"/>
+            <w:tcW w:w="1418" w:type="dxa"/>
             <w:tcBorders>
               <w:top w:val="nil"/>
               <w:left w:val="single" w:sz="4" w:space="0" w:color="auto"/>
@@ -906,10 +973,7 @@
           <w:p>
             <w:bookmarkStart w:id="21" w:name="ID_AM5"/>
             <w:r>
-              <w:t>ID_AM</w:t>
-            </w:r>
-            <w:r>
-              <w:t>5</w:t>
+              <w:t>ID_AM5</w:t>
             </w:r>
             <w:bookmarkEnd w:id="21"/>
           </w:p>
@@ -935,10 +999,7 @@
             </w:pPr>
             <w:bookmarkStart w:id="22" w:name="ID_PRICE5"/>
             <w:r>
-              <w:t>ID_PRICE</w:t>
-            </w:r>
-            <w:r>
-              <w:t>5</w:t>
+              <w:t>ID_PRICE5</w:t>
             </w:r>
             <w:bookmarkEnd w:id="22"/>
           </w:p>
@@ -950,7 +1011,7 @@
         </w:trPr>
         <w:tc>
           <w:tcPr>
-            <w:tcW w:w="5807" w:type="dxa"/>
+            <w:tcW w:w="6232" w:type="dxa"/>
             <w:tcBorders>
               <w:top w:val="nil"/>
               <w:left w:val="single" w:sz="4" w:space="0" w:color="auto"/>
@@ -962,17 +1023,14 @@
           <w:p>
             <w:bookmarkStart w:id="23" w:name="ID_DESC6"/>
             <w:r>
-              <w:t>ID_DESC</w:t>
-            </w:r>
-            <w:r>
-              <w:t>6</w:t>
+              <w:t>ID_DESC6</w:t>
             </w:r>
             <w:bookmarkEnd w:id="23"/>
           </w:p>
         </w:tc>
         <w:tc>
           <w:tcPr>
-            <w:tcW w:w="1843" w:type="dxa"/>
+            <w:tcW w:w="1418" w:type="dxa"/>
             <w:tcBorders>
               <w:top w:val="nil"/>
               <w:left w:val="single" w:sz="4" w:space="0" w:color="auto"/>
@@ -988,10 +1046,7 @@
           <w:p>
             <w:bookmarkStart w:id="24" w:name="ID_AM6"/>
             <w:r>
-              <w:t>ID_AM</w:t>
-            </w:r>
-            <w:r>
-              <w:t>6</w:t>
+              <w:t>ID_AM6</w:t>
             </w:r>
             <w:bookmarkEnd w:id="24"/>
           </w:p>
@@ -1017,10 +1072,7 @@
             </w:pPr>
             <w:bookmarkStart w:id="25" w:name="ID_PRICE6"/>
             <w:r>
-              <w:t>ID_PRICE</w:t>
-            </w:r>
-            <w:r>
-              <w:t>6</w:t>
+              <w:t>ID_PRICE6</w:t>
             </w:r>
             <w:bookmarkEnd w:id="25"/>
           </w:p>
@@ -1032,7 +1084,7 @@
         </w:trPr>
         <w:tc>
           <w:tcPr>
-            <w:tcW w:w="5807" w:type="dxa"/>
+            <w:tcW w:w="6232" w:type="dxa"/>
             <w:tcBorders>
               <w:top w:val="nil"/>
               <w:left w:val="single" w:sz="4" w:space="0" w:color="auto"/>
@@ -1044,17 +1096,14 @@
           <w:p>
             <w:bookmarkStart w:id="26" w:name="ID_DESC7"/>
             <w:r>
-              <w:t>ID_DESC</w:t>
-            </w:r>
-            <w:r>
-              <w:t>7</w:t>
+              <w:t>ID_DESC7</w:t>
             </w:r>
             <w:bookmarkEnd w:id="26"/>
           </w:p>
         </w:tc>
         <w:tc>
           <w:tcPr>
-            <w:tcW w:w="1843" w:type="dxa"/>
+            <w:tcW w:w="1418" w:type="dxa"/>
             <w:tcBorders>
               <w:top w:val="nil"/>
               <w:left w:val="single" w:sz="4" w:space="0" w:color="auto"/>
@@ -1070,10 +1119,7 @@
           <w:p>
             <w:bookmarkStart w:id="27" w:name="ID_AM7"/>
             <w:r>
-              <w:t>ID_AM</w:t>
-            </w:r>
-            <w:r>
-              <w:t>7</w:t>
+              <w:t>ID_AM7</w:t>
             </w:r>
             <w:bookmarkEnd w:id="27"/>
           </w:p>
@@ -1099,10 +1145,7 @@
             </w:pPr>
             <w:bookmarkStart w:id="28" w:name="ID_PRICE7"/>
             <w:r>
-              <w:t>ID_PRICE</w:t>
-            </w:r>
-            <w:r>
-              <w:t>7</w:t>
+              <w:t>ID_PRICE7</w:t>
             </w:r>
             <w:bookmarkEnd w:id="28"/>
           </w:p>
@@ -1114,7 +1157,7 @@
         </w:trPr>
         <w:tc>
           <w:tcPr>
-            <w:tcW w:w="5807" w:type="dxa"/>
+            <w:tcW w:w="6232" w:type="dxa"/>
             <w:tcBorders>
               <w:top w:val="nil"/>
               <w:left w:val="single" w:sz="4" w:space="0" w:color="auto"/>
@@ -1126,17 +1169,14 @@
           <w:p>
             <w:bookmarkStart w:id="29" w:name="ID_DESC8"/>
             <w:r>
-              <w:t>ID_DESC</w:t>
-            </w:r>
-            <w:r>
-              <w:t>8</w:t>
+              <w:t>ID_DESC8</w:t>
             </w:r>
             <w:bookmarkEnd w:id="29"/>
           </w:p>
         </w:tc>
         <w:tc>
           <w:tcPr>
-            <w:tcW w:w="1843" w:type="dxa"/>
+            <w:tcW w:w="1418" w:type="dxa"/>
             <w:tcBorders>
               <w:top w:val="nil"/>
               <w:left w:val="single" w:sz="4" w:space="0" w:color="auto"/>
@@ -1152,10 +1192,7 @@
           <w:p>
             <w:bookmarkStart w:id="30" w:name="ID_AM8"/>
             <w:r>
-              <w:t>ID_AM</w:t>
-            </w:r>
-            <w:r>
-              <w:t>8</w:t>
+              <w:t>ID_AM8</w:t>
             </w:r>
             <w:bookmarkEnd w:id="30"/>
           </w:p>
@@ -1181,10 +1218,7 @@
             </w:pPr>
             <w:bookmarkStart w:id="31" w:name="ID_PRICE8"/>
             <w:r>
-              <w:t>ID_PRICE</w:t>
-            </w:r>
-            <w:r>
-              <w:t>8</w:t>
+              <w:t>ID_PRICE8</w:t>
             </w:r>
             <w:bookmarkEnd w:id="31"/>
           </w:p>
@@ -1196,7 +1230,7 @@
         </w:trPr>
         <w:tc>
           <w:tcPr>
-            <w:tcW w:w="5807" w:type="dxa"/>
+            <w:tcW w:w="6232" w:type="dxa"/>
             <w:tcBorders>
               <w:top w:val="nil"/>
               <w:left w:val="single" w:sz="4" w:space="0" w:color="auto"/>
@@ -1208,17 +1242,14 @@
           <w:p>
             <w:bookmarkStart w:id="32" w:name="ID_DESC9"/>
             <w:r>
-              <w:t>ID_DESC</w:t>
-            </w:r>
-            <w:r>
-              <w:t>9</w:t>
+              <w:t>ID_DESC9</w:t>
             </w:r>
             <w:bookmarkEnd w:id="32"/>
           </w:p>
         </w:tc>
         <w:tc>
           <w:tcPr>
-            <w:tcW w:w="1843" w:type="dxa"/>
+            <w:tcW w:w="1418" w:type="dxa"/>
             <w:tcBorders>
               <w:top w:val="nil"/>
               <w:left w:val="single" w:sz="4" w:space="0" w:color="auto"/>
@@ -1234,10 +1265,7 @@
           <w:p>
             <w:bookmarkStart w:id="33" w:name="ID_AM9"/>
             <w:r>
-              <w:t>ID_AM</w:t>
-            </w:r>
-            <w:r>
-              <w:t>9</w:t>
+              <w:t>ID_AM9</w:t>
             </w:r>
             <w:bookmarkEnd w:id="33"/>
           </w:p>
@@ -1263,10 +1291,7 @@
             </w:pPr>
             <w:bookmarkStart w:id="34" w:name="ID_PRICE9"/>
             <w:r>
-              <w:t>ID_PRICE</w:t>
-            </w:r>
-            <w:r>
-              <w:t>9</w:t>
+              <w:t>ID_PRICE9</w:t>
             </w:r>
             <w:bookmarkEnd w:id="34"/>
           </w:p>
@@ -1278,7 +1303,7 @@
         </w:trPr>
         <w:tc>
           <w:tcPr>
-            <w:tcW w:w="5807" w:type="dxa"/>
+            <w:tcW w:w="6232" w:type="dxa"/>
             <w:tcBorders>
               <w:top w:val="nil"/>
               <w:left w:val="single" w:sz="4" w:space="0" w:color="auto"/>
@@ -1290,17 +1315,14 @@
           <w:p>
             <w:bookmarkStart w:id="35" w:name="ID_DESC10"/>
             <w:r>
-              <w:t>ID_DESC</w:t>
-            </w:r>
-            <w:r>
-              <w:t>10</w:t>
+              <w:t>ID_DESC10</w:t>
             </w:r>
             <w:bookmarkEnd w:id="35"/>
           </w:p>
         </w:tc>
         <w:tc>
           <w:tcPr>
-            <w:tcW w:w="1843" w:type="dxa"/>
+            <w:tcW w:w="1418" w:type="dxa"/>
             <w:tcBorders>
               <w:top w:val="nil"/>
               <w:left w:val="single" w:sz="4" w:space="0" w:color="auto"/>
@@ -1316,10 +1338,7 @@
           <w:p>
             <w:bookmarkStart w:id="36" w:name="ID_AM10"/>
             <w:r>
-              <w:t>ID_AM</w:t>
-            </w:r>
-            <w:r>
-              <w:t>10</w:t>
+              <w:t>ID_AM10</w:t>
             </w:r>
             <w:bookmarkEnd w:id="36"/>
           </w:p>
@@ -1345,10 +1364,7 @@
             </w:pPr>
             <w:bookmarkStart w:id="37" w:name="ID_PRICE10"/>
             <w:r>
-              <w:t>ID_PRICE</w:t>
-            </w:r>
-            <w:r>
-              <w:t>10</w:t>
+              <w:t>ID_PRICE10</w:t>
             </w:r>
             <w:bookmarkEnd w:id="37"/>
           </w:p>
@@ -1360,7 +1376,7 @@
         </w:trPr>
         <w:tc>
           <w:tcPr>
-            <w:tcW w:w="5807" w:type="dxa"/>
+            <w:tcW w:w="6232" w:type="dxa"/>
             <w:tcBorders>
               <w:top w:val="nil"/>
               <w:left w:val="single" w:sz="4" w:space="0" w:color="auto"/>
@@ -1372,17 +1388,14 @@
           <w:p>
             <w:bookmarkStart w:id="38" w:name="ID_DESC11"/>
             <w:r>
-              <w:t>ID_DESC1</w:t>
-            </w:r>
-            <w:r>
-              <w:t>1</w:t>
+              <w:t>ID_DESC11</w:t>
             </w:r>
             <w:bookmarkEnd w:id="38"/>
           </w:p>
         </w:tc>
         <w:tc>
           <w:tcPr>
-            <w:tcW w:w="1843" w:type="dxa"/>
+            <w:tcW w:w="1418" w:type="dxa"/>
             <w:tcBorders>
               <w:top w:val="nil"/>
               <w:left w:val="single" w:sz="4" w:space="0" w:color="auto"/>
@@ -1398,10 +1411,7 @@
           <w:p>
             <w:bookmarkStart w:id="39" w:name="ID_AM11"/>
             <w:r>
-              <w:t>ID_AM</w:t>
-            </w:r>
-            <w:r>
-              <w:t>11</w:t>
+              <w:t>ID_AM11</w:t>
             </w:r>
             <w:bookmarkEnd w:id="39"/>
           </w:p>
@@ -1427,10 +1437,7 @@
             </w:pPr>
             <w:bookmarkStart w:id="40" w:name="ID_PRICE11"/>
             <w:r>
-              <w:t>ID_PRICE</w:t>
-            </w:r>
-            <w:r>
-              <w:t>11</w:t>
+              <w:t>ID_PRICE11</w:t>
             </w:r>
             <w:bookmarkEnd w:id="40"/>
           </w:p>
@@ -1442,7 +1449,7 @@
         </w:trPr>
         <w:tc>
           <w:tcPr>
-            <w:tcW w:w="5807" w:type="dxa"/>
+            <w:tcW w:w="6232" w:type="dxa"/>
             <w:tcBorders>
               <w:top w:val="nil"/>
               <w:left w:val="single" w:sz="4" w:space="0" w:color="auto"/>
@@ -1454,17 +1461,14 @@
           <w:p>
             <w:bookmarkStart w:id="41" w:name="ID_DESC12"/>
             <w:r>
-              <w:t>ID_DESC1</w:t>
-            </w:r>
-            <w:r>
-              <w:t>2</w:t>
+              <w:t>ID_DESC12</w:t>
             </w:r>
             <w:bookmarkEnd w:id="41"/>
           </w:p>
         </w:tc>
         <w:tc>
           <w:tcPr>
-            <w:tcW w:w="1843" w:type="dxa"/>
+            <w:tcW w:w="1418" w:type="dxa"/>
             <w:tcBorders>
               <w:top w:val="nil"/>
               <w:left w:val="single" w:sz="4" w:space="0" w:color="auto"/>
@@ -1480,10 +1484,7 @@
           <w:p>
             <w:bookmarkStart w:id="42" w:name="ID_AM12"/>
             <w:r>
-              <w:t>ID_AM</w:t>
-            </w:r>
-            <w:r>
-              <w:t>12</w:t>
+              <w:t>ID_AM12</w:t>
             </w:r>
             <w:bookmarkEnd w:id="42"/>
           </w:p>
@@ -1509,10 +1510,7 @@
             </w:pPr>
             <w:bookmarkStart w:id="43" w:name="ID_PRICE12"/>
             <w:r>
-              <w:t>ID_PRICE</w:t>
-            </w:r>
-            <w:r>
-              <w:t>12</w:t>
+              <w:t>ID_PRICE12</w:t>
             </w:r>
             <w:bookmarkEnd w:id="43"/>
           </w:p>
@@ -1524,7 +1522,7 @@
         </w:trPr>
         <w:tc>
           <w:tcPr>
-            <w:tcW w:w="5807" w:type="dxa"/>
+            <w:tcW w:w="6232" w:type="dxa"/>
             <w:tcBorders>
               <w:top w:val="nil"/>
               <w:left w:val="single" w:sz="4" w:space="0" w:color="auto"/>
@@ -1536,17 +1534,14 @@
           <w:p>
             <w:bookmarkStart w:id="44" w:name="ID_DESC13"/>
             <w:r>
-              <w:t>ID_DESC1</w:t>
-            </w:r>
-            <w:r>
-              <w:t>3</w:t>
+              <w:t>ID_DESC13</w:t>
             </w:r>
             <w:bookmarkEnd w:id="44"/>
           </w:p>
         </w:tc>
         <w:tc>
           <w:tcPr>
-            <w:tcW w:w="1843" w:type="dxa"/>
+            <w:tcW w:w="1418" w:type="dxa"/>
             <w:tcBorders>
               <w:top w:val="nil"/>
               <w:left w:val="single" w:sz="4" w:space="0" w:color="auto"/>
@@ -1562,10 +1557,7 @@
           <w:p>
             <w:bookmarkStart w:id="45" w:name="ID_AM13"/>
             <w:r>
-              <w:t>ID_AM</w:t>
-            </w:r>
-            <w:r>
-              <w:t>13</w:t>
+              <w:t>ID_AM13</w:t>
             </w:r>
             <w:bookmarkEnd w:id="45"/>
           </w:p>
@@ -1591,10 +1583,7 @@
             </w:pPr>
             <w:bookmarkStart w:id="46" w:name="ID_PRICE13"/>
             <w:r>
-              <w:t>ID_PRICE</w:t>
-            </w:r>
-            <w:r>
-              <w:t>13</w:t>
+              <w:t>ID_PRICE13</w:t>
             </w:r>
             <w:bookmarkEnd w:id="46"/>
           </w:p>
@@ -1606,7 +1595,7 @@
         </w:trPr>
         <w:tc>
           <w:tcPr>
-            <w:tcW w:w="5807" w:type="dxa"/>
+            <w:tcW w:w="6232" w:type="dxa"/>
             <w:tcBorders>
               <w:top w:val="nil"/>
               <w:left w:val="single" w:sz="4" w:space="0" w:color="auto"/>
@@ -1618,17 +1607,14 @@
           <w:p>
             <w:bookmarkStart w:id="47" w:name="ID_DESC14"/>
             <w:r>
-              <w:t>ID_DESC1</w:t>
-            </w:r>
-            <w:r>
-              <w:t>4</w:t>
+              <w:t>ID_DESC14</w:t>
             </w:r>
             <w:bookmarkEnd w:id="47"/>
           </w:p>
         </w:tc>
         <w:tc>
           <w:tcPr>
-            <w:tcW w:w="1843" w:type="dxa"/>
+            <w:tcW w:w="1418" w:type="dxa"/>
             <w:tcBorders>
               <w:top w:val="nil"/>
               <w:left w:val="single" w:sz="4" w:space="0" w:color="auto"/>
@@ -1644,10 +1630,7 @@
           <w:p>
             <w:bookmarkStart w:id="48" w:name="ID_AM14"/>
             <w:r>
-              <w:t>ID_AM</w:t>
-            </w:r>
-            <w:r>
-              <w:t>14</w:t>
+              <w:t>ID_AM14</w:t>
             </w:r>
             <w:bookmarkEnd w:id="48"/>
           </w:p>
@@ -1673,10 +1656,7 @@
             </w:pPr>
             <w:bookmarkStart w:id="49" w:name="ID_PRICE14"/>
             <w:r>
-              <w:t>ID_PRICE</w:t>
-            </w:r>
-            <w:r>
-              <w:t>14</w:t>
+              <w:t>ID_PRICE14</w:t>
             </w:r>
             <w:bookmarkEnd w:id="49"/>
           </w:p>
@@ -1688,7 +1668,7 @@
         </w:trPr>
         <w:tc>
           <w:tcPr>
-            <w:tcW w:w="5807" w:type="dxa"/>
+            <w:tcW w:w="6232" w:type="dxa"/>
             <w:tcBorders>
               <w:top w:val="nil"/>
               <w:left w:val="single" w:sz="4" w:space="0" w:color="auto"/>
@@ -1700,17 +1680,14 @@
           <w:p>
             <w:bookmarkStart w:id="50" w:name="ID_DESC15"/>
             <w:r>
-              <w:t>ID_DESC1</w:t>
-            </w:r>
-            <w:r>
-              <w:t>5</w:t>
+              <w:t>ID_DESC15</w:t>
             </w:r>
             <w:bookmarkEnd w:id="50"/>
           </w:p>
         </w:tc>
         <w:tc>
           <w:tcPr>
-            <w:tcW w:w="1843" w:type="dxa"/>
+            <w:tcW w:w="1418" w:type="dxa"/>
             <w:tcBorders>
               <w:top w:val="nil"/>
               <w:left w:val="single" w:sz="4" w:space="0" w:color="auto"/>
@@ -1726,10 +1703,7 @@
           <w:p>
             <w:bookmarkStart w:id="51" w:name="ID_AM15"/>
             <w:r>
-              <w:t>ID_AM</w:t>
-            </w:r>
-            <w:r>
-              <w:t>15</w:t>
+              <w:t>ID_AM15</w:t>
             </w:r>
             <w:bookmarkEnd w:id="51"/>
           </w:p>
@@ -1755,10 +1729,7 @@
             </w:pPr>
             <w:bookmarkStart w:id="52" w:name="ID_PRICE15"/>
             <w:r>
-              <w:t>ID_PRICE</w:t>
-            </w:r>
-            <w:r>
-              <w:t>15</w:t>
+              <w:t>ID_PRICE15</w:t>
             </w:r>
             <w:bookmarkEnd w:id="52"/>
           </w:p>
@@ -1770,7 +1741,7 @@
         </w:trPr>
         <w:tc>
           <w:tcPr>
-            <w:tcW w:w="5807" w:type="dxa"/>
+            <w:tcW w:w="6232" w:type="dxa"/>
             <w:tcBorders>
               <w:top w:val="nil"/>
               <w:left w:val="single" w:sz="4" w:space="0" w:color="auto"/>
@@ -1782,17 +1753,14 @@
           <w:p>
             <w:bookmarkStart w:id="53" w:name="ID_DESC16"/>
             <w:r>
-              <w:t>ID_DESC1</w:t>
-            </w:r>
-            <w:r>
-              <w:t>6</w:t>
+              <w:t>ID_DESC16</w:t>
             </w:r>
             <w:bookmarkEnd w:id="53"/>
           </w:p>
         </w:tc>
         <w:tc>
           <w:tcPr>
-            <w:tcW w:w="1843" w:type="dxa"/>
+            <w:tcW w:w="1418" w:type="dxa"/>
             <w:tcBorders>
               <w:top w:val="nil"/>
               <w:left w:val="single" w:sz="4" w:space="0" w:color="auto"/>
@@ -1808,10 +1776,7 @@
           <w:p>
             <w:bookmarkStart w:id="54" w:name="ID_AM16"/>
             <w:r>
-              <w:t>ID_AM</w:t>
-            </w:r>
-            <w:r>
-              <w:t>16</w:t>
+              <w:t>ID_AM16</w:t>
             </w:r>
             <w:bookmarkEnd w:id="54"/>
           </w:p>
@@ -1837,10 +1802,7 @@
             </w:pPr>
             <w:bookmarkStart w:id="55" w:name="ID_PRICE16"/>
             <w:r>
-              <w:t>ID_PRICE</w:t>
-            </w:r>
-            <w:r>
-              <w:t>16</w:t>
+              <w:t>ID_PRICE16</w:t>
             </w:r>
             <w:bookmarkEnd w:id="55"/>
           </w:p>
@@ -1852,7 +1814,7 @@
         </w:trPr>
         <w:tc>
           <w:tcPr>
-            <w:tcW w:w="5807" w:type="dxa"/>
+            <w:tcW w:w="6232" w:type="dxa"/>
             <w:tcBorders>
               <w:top w:val="nil"/>
               <w:left w:val="single" w:sz="4" w:space="0" w:color="auto"/>
@@ -1864,17 +1826,14 @@
           <w:p>
             <w:bookmarkStart w:id="56" w:name="ID_DESC17"/>
             <w:r>
-              <w:t>ID_DESC1</w:t>
-            </w:r>
-            <w:r>
-              <w:t>7</w:t>
+              <w:t>ID_DESC17</w:t>
             </w:r>
             <w:bookmarkEnd w:id="56"/>
           </w:p>
         </w:tc>
         <w:tc>
           <w:tcPr>
-            <w:tcW w:w="1843" w:type="dxa"/>
+            <w:tcW w:w="1418" w:type="dxa"/>
             <w:tcBorders>
               <w:top w:val="nil"/>
               <w:left w:val="single" w:sz="4" w:space="0" w:color="auto"/>
@@ -1890,13 +1849,7 @@
           <w:p>
             <w:bookmarkStart w:id="57" w:name="ID_AM17"/>
             <w:r>
-              <w:t>ID_AM</w:t>
-            </w:r>
-            <w:r>
-              <w:t>1</w:t>
-            </w:r>
-            <w:r>
-              <w:t>7</w:t>
+              <w:t>ID_AM17</w:t>
             </w:r>
             <w:bookmarkEnd w:id="57"/>
           </w:p>
@@ -1922,10 +1875,7 @@
             </w:pPr>
             <w:bookmarkStart w:id="58" w:name="ID_PRICE17"/>
             <w:r>
-              <w:t>ID_PRICE</w:t>
-            </w:r>
-            <w:r>
-              <w:t>17</w:t>
+              <w:t>ID_PRICE17</w:t>
             </w:r>
             <w:bookmarkEnd w:id="58"/>
           </w:p>
@@ -1997,10 +1947,7 @@
             </w:pPr>
             <w:bookmarkStart w:id="59" w:name="ID_TOTAL"/>
             <w:r>
-              <w:t>ID_</w:t>
-            </w:r>
-            <w:r>
-              <w:t>ToTAL</w:t>
+              <w:t>ID_ToTAL</w:t>
             </w:r>
             <w:bookmarkEnd w:id="59"/>
           </w:p>
@@ -2011,74 +1958,6 @@
       <w:pPr>
         <w:pStyle w:val="Tak"/>
       </w:pPr>
-      <w:r>
-        <w:rPr>
-          <w:noProof/>
-          <w:lang w:eastAsia="da-DK"/>
-        </w:rPr>
-        <w:drawing>
-          <wp:anchor distT="0" distB="0" distL="114300" distR="114300" simplePos="0" relativeHeight="251658240" behindDoc="0" locked="0" layoutInCell="1" allowOverlap="1">
-            <wp:simplePos x="0" y="0"/>
-            <wp:positionH relativeFrom="column">
-              <wp:posOffset>2254885</wp:posOffset>
-            </wp:positionH>
-            <wp:positionV relativeFrom="paragraph">
-              <wp:posOffset>-8594725</wp:posOffset>
-            </wp:positionV>
-            <wp:extent cx="1684557" cy="1645920"/>
-            <wp:effectExtent l="0" t="0" r="0" b="0"/>
-            <wp:wrapNone/>
-            <wp:docPr id="1" name="Billede 1" descr="C:\Users\rasm481k\source\repos\H2-ZAPBeachCamping\ZAPBeachCampingASP\Images\ZAP_Logo.png"/>
-            <wp:cNvGraphicFramePr>
-              <a:graphicFrameLocks xmlns:a="http://schemas.openxmlformats.org/drawingml/2006/main" noChangeAspect="1"/>
-            </wp:cNvGraphicFramePr>
-            <a:graphic xmlns:a="http://schemas.openxmlformats.org/drawingml/2006/main">
-              <a:graphicData uri="http://schemas.openxmlformats.org/drawingml/2006/picture">
-                <pic:pic xmlns:pic="http://schemas.openxmlformats.org/drawingml/2006/picture">
-                  <pic:nvPicPr>
-                    <pic:cNvPr id="0" name="Picture 1" descr="C:\Users\rasm481k\source\repos\H2-ZAPBeachCamping\ZAPBeachCampingASP\Images\ZAP_Logo.png"/>
-                    <pic:cNvPicPr>
-                      <a:picLocks noChangeAspect="1" noChangeArrowheads="1"/>
-                    </pic:cNvPicPr>
-                  </pic:nvPicPr>
-                  <pic:blipFill>
-                    <a:blip r:embed="rId8">
-                      <a:extLst>
-                        <a:ext uri="{28A0092B-C50C-407E-A947-70E740481C1C}">
-                          <a14:useLocalDpi xmlns:a14="http://schemas.microsoft.com/office/drawing/2010/main" val="0"/>
-                        </a:ext>
-                      </a:extLst>
-                    </a:blip>
-                    <a:srcRect/>
-                    <a:stretch>
-                      <a:fillRect/>
-                    </a:stretch>
-                  </pic:blipFill>
-                  <pic:spPr bwMode="auto">
-                    <a:xfrm>
-                      <a:off x="0" y="0"/>
-                      <a:ext cx="1684557" cy="1645920"/>
-                    </a:xfrm>
-                    <a:prstGeom prst="rect">
-                      <a:avLst/>
-                    </a:prstGeom>
-                    <a:noFill/>
-                    <a:ln>
-                      <a:noFill/>
-                    </a:ln>
-                  </pic:spPr>
-                </pic:pic>
-              </a:graphicData>
-            </a:graphic>
-            <wp14:sizeRelH relativeFrom="margin">
-              <wp14:pctWidth>0</wp14:pctWidth>
-            </wp14:sizeRelH>
-            <wp14:sizeRelV relativeFrom="margin">
-              <wp14:pctHeight>0</wp14:pctHeight>
-            </wp14:sizeRelV>
-          </wp:anchor>
-        </w:drawing>
-      </w:r>
       <w:r>
         <w:t>Tak fordi du ville holde ferien med os!</w:t>
       </w:r>
@@ -2095,7 +1974,7 @@
 </file>
 
 <file path=word/endnotes.xml><?xml version="1.0" encoding="utf-8"?>
-<w:endnotes xmlns:wpc="http://schemas.microsoft.com/office/word/2010/wordprocessingCanvas" xmlns:cx="http://schemas.microsoft.com/office/drawing/2014/chartex" xmlns:cx1="http://schemas.microsoft.com/office/drawing/2015/9/8/chartex" xmlns:mc="http://schemas.openxmlformats.org/markup-compatibility/2006" xmlns:o="urn:schemas-microsoft-com:office:office" xmlns:r="http://schemas.openxmlformats.org/officeDocument/2006/relationships" xmlns:m="http://schemas.openxmlformats.org/officeDocument/2006/math" xmlns:v="urn:schemas-microsoft-com:vml" xmlns:wp14="http://schemas.microsoft.com/office/word/2010/wordprocessingDrawing" xmlns:wp="http://schemas.openxmlformats.org/drawingml/2006/wordprocessingDrawing" xmlns:w10="urn:schemas-microsoft-com:office:word" xmlns:w="http://schemas.openxmlformats.org/wordprocessingml/2006/main" xmlns:w14="http://schemas.microsoft.com/office/word/2010/wordml" xmlns:w15="http://schemas.microsoft.com/office/word/2012/wordml" xmlns:w16se="http://schemas.microsoft.com/office/word/2015/wordml/symex" xmlns:wpg="http://schemas.microsoft.com/office/word/2010/wordprocessingGroup" xmlns:wpi="http://schemas.microsoft.com/office/word/2010/wordprocessingInk" xmlns:wne="http://schemas.microsoft.com/office/word/2006/wordml" xmlns:wps="http://schemas.microsoft.com/office/word/2010/wordprocessingShape" mc:Ignorable="w14 w15 w16se wp14">
+<w:endnotes xmlns:wpc="http://schemas.microsoft.com/office/word/2010/wordprocessingCanvas" xmlns:cx="http://schemas.microsoft.com/office/drawing/2014/chartex" xmlns:cx1="http://schemas.microsoft.com/office/drawing/2015/9/8/chartex" xmlns:cx2="http://schemas.microsoft.com/office/drawing/2015/10/21/chartex" xmlns:cx3="http://schemas.microsoft.com/office/drawing/2016/5/9/chartex" xmlns:cx4="http://schemas.microsoft.com/office/drawing/2016/5/10/chartex" xmlns:cx5="http://schemas.microsoft.com/office/drawing/2016/5/11/chartex" xmlns:cx6="http://schemas.microsoft.com/office/drawing/2016/5/12/chartex" xmlns:cx7="http://schemas.microsoft.com/office/drawing/2016/5/13/chartex" xmlns:cx8="http://schemas.microsoft.com/office/drawing/2016/5/14/chartex" xmlns:mc="http://schemas.openxmlformats.org/markup-compatibility/2006" xmlns:aink="http://schemas.microsoft.com/office/drawing/2016/ink" xmlns:am3d="http://schemas.microsoft.com/office/drawing/2017/model3d" xmlns:o="urn:schemas-microsoft-com:office:office" xmlns:r="http://schemas.openxmlformats.org/officeDocument/2006/relationships" xmlns:m="http://schemas.openxmlformats.org/officeDocument/2006/math" xmlns:v="urn:schemas-microsoft-com:vml" xmlns:wp14="http://schemas.microsoft.com/office/word/2010/wordprocessingDrawing" xmlns:wp="http://schemas.openxmlformats.org/drawingml/2006/wordprocessingDrawing" xmlns:w10="urn:schemas-microsoft-com:office:word" xmlns:w="http://schemas.openxmlformats.org/wordprocessingml/2006/main" xmlns:w14="http://schemas.microsoft.com/office/word/2010/wordml" xmlns:w15="http://schemas.microsoft.com/office/word/2012/wordml" xmlns:w16cex="http://schemas.microsoft.com/office/word/2018/wordml/cex" xmlns:w16cid="http://schemas.microsoft.com/office/word/2016/wordml/cid" xmlns:w16="http://schemas.microsoft.com/office/word/2018/wordml" xmlns:w16sdtdh="http://schemas.microsoft.com/office/word/2020/wordml/sdtdatahash" xmlns:w16se="http://schemas.microsoft.com/office/word/2015/wordml/symex" xmlns:wpg="http://schemas.microsoft.com/office/word/2010/wordprocessingGroup" xmlns:wpi="http://schemas.microsoft.com/office/word/2010/wordprocessingInk" xmlns:wne="http://schemas.microsoft.com/office/word/2006/wordml" xmlns:wps="http://schemas.microsoft.com/office/word/2010/wordprocessingShape" mc:Ignorable="w14 w15 w16se w16cid w16 w16cex w16sdtdh wp14">
   <w:endnote w:type="separator" w:id="-1">
     <w:p>
       <w:pPr>
@@ -2120,7 +1999,7 @@
 </file>
 
 <file path=word/footnotes.xml><?xml version="1.0" encoding="utf-8"?>
-<w:footnotes xmlns:wpc="http://schemas.microsoft.com/office/word/2010/wordprocessingCanvas" xmlns:cx="http://schemas.microsoft.com/office/drawing/2014/chartex" xmlns:cx1="http://schemas.microsoft.com/office/drawing/2015/9/8/chartex" xmlns:mc="http://schemas.openxmlformats.org/markup-compatibility/2006" xmlns:o="urn:schemas-microsoft-com:office:office" xmlns:r="http://schemas.openxmlformats.org/officeDocument/2006/relationships" xmlns:m="http://schemas.openxmlformats.org/officeDocument/2006/math" xmlns:v="urn:schemas-microsoft-com:vml" xmlns:wp14="http://schemas.microsoft.com/office/word/2010/wordprocessingDrawing" xmlns:wp="http://schemas.openxmlformats.org/drawingml/2006/wordprocessingDrawing" xmlns:w10="urn:schemas-microsoft-com:office:word" xmlns:w="http://schemas.openxmlformats.org/wordprocessingml/2006/main" xmlns:w14="http://schemas.microsoft.com/office/word/2010/wordml" xmlns:w15="http://schemas.microsoft.com/office/word/2012/wordml" xmlns:w16se="http://schemas.microsoft.com/office/word/2015/wordml/symex" xmlns:wpg="http://schemas.microsoft.com/office/word/2010/wordprocessingGroup" xmlns:wpi="http://schemas.microsoft.com/office/word/2010/wordprocessingInk" xmlns:wne="http://schemas.microsoft.com/office/word/2006/wordml" xmlns:wps="http://schemas.microsoft.com/office/word/2010/wordprocessingShape" mc:Ignorable="w14 w15 w16se wp14">
+<w:footnotes xmlns:wpc="http://schemas.microsoft.com/office/word/2010/wordprocessingCanvas" xmlns:cx="http://schemas.microsoft.com/office/drawing/2014/chartex" xmlns:cx1="http://schemas.microsoft.com/office/drawing/2015/9/8/chartex" xmlns:cx2="http://schemas.microsoft.com/office/drawing/2015/10/21/chartex" xmlns:cx3="http://schemas.microsoft.com/office/drawing/2016/5/9/chartex" xmlns:cx4="http://schemas.microsoft.com/office/drawing/2016/5/10/chartex" xmlns:cx5="http://schemas.microsoft.com/office/drawing/2016/5/11/chartex" xmlns:cx6="http://schemas.microsoft.com/office/drawing/2016/5/12/chartex" xmlns:cx7="http://schemas.microsoft.com/office/drawing/2016/5/13/chartex" xmlns:cx8="http://schemas.microsoft.com/office/drawing/2016/5/14/chartex" xmlns:mc="http://schemas.openxmlformats.org/markup-compatibility/2006" xmlns:aink="http://schemas.microsoft.com/office/drawing/2016/ink" xmlns:am3d="http://schemas.microsoft.com/office/drawing/2017/model3d" xmlns:o="urn:schemas-microsoft-com:office:office" xmlns:r="http://schemas.openxmlformats.org/officeDocument/2006/relationships" xmlns:m="http://schemas.openxmlformats.org/officeDocument/2006/math" xmlns:v="urn:schemas-microsoft-com:vml" xmlns:wp14="http://schemas.microsoft.com/office/word/2010/wordprocessingDrawing" xmlns:wp="http://schemas.openxmlformats.org/drawingml/2006/wordprocessingDrawing" xmlns:w10="urn:schemas-microsoft-com:office:word" xmlns:w="http://schemas.openxmlformats.org/wordprocessingml/2006/main" xmlns:w14="http://schemas.microsoft.com/office/word/2010/wordml" xmlns:w15="http://schemas.microsoft.com/office/word/2012/wordml" xmlns:w16cex="http://schemas.microsoft.com/office/word/2018/wordml/cex" xmlns:w16cid="http://schemas.microsoft.com/office/word/2016/wordml/cid" xmlns:w16="http://schemas.microsoft.com/office/word/2018/wordml" xmlns:w16sdtdh="http://schemas.microsoft.com/office/word/2020/wordml/sdtdatahash" xmlns:w16se="http://schemas.microsoft.com/office/word/2015/wordml/symex" xmlns:wpg="http://schemas.microsoft.com/office/word/2010/wordprocessingGroup" xmlns:wpi="http://schemas.microsoft.com/office/word/2010/wordprocessingInk" xmlns:wne="http://schemas.microsoft.com/office/word/2006/wordml" xmlns:wps="http://schemas.microsoft.com/office/word/2010/wordprocessingShape" mc:Ignorable="w14 w15 w16se w16cid w16 w16cex w16sdtdh wp14">
   <w:footnote w:type="separator" w:id="-1">
     <w:p>
       <w:pPr>
@@ -2145,7 +2024,7 @@
 </file>
 
 <file path=word/numbering.xml><?xml version="1.0" encoding="utf-8"?>
-<w:numbering xmlns:wpc="http://schemas.microsoft.com/office/word/2010/wordprocessingCanvas" xmlns:cx="http://schemas.microsoft.com/office/drawing/2014/chartex" xmlns:cx1="http://schemas.microsoft.com/office/drawing/2015/9/8/chartex" xmlns:mc="http://schemas.openxmlformats.org/markup-compatibility/2006" xmlns:o="urn:schemas-microsoft-com:office:office" xmlns:r="http://schemas.openxmlformats.org/officeDocument/2006/relationships" xmlns:m="http://schemas.openxmlformats.org/officeDocument/2006/math" xmlns:v="urn:schemas-microsoft-com:vml" xmlns:wp14="http://schemas.microsoft.com/office/word/2010/wordprocessingDrawing" xmlns:wp="http://schemas.openxmlformats.org/drawingml/2006/wordprocessingDrawing" xmlns:w10="urn:schemas-microsoft-com:office:word" xmlns:w="http://schemas.openxmlformats.org/wordprocessingml/2006/main" xmlns:w14="http://schemas.microsoft.com/office/word/2010/wordml" xmlns:w15="http://schemas.microsoft.com/office/word/2012/wordml" xmlns:w16se="http://schemas.microsoft.com/office/word/2015/wordml/symex" xmlns:wpg="http://schemas.microsoft.com/office/word/2010/wordprocessingGroup" xmlns:wpi="http://schemas.microsoft.com/office/word/2010/wordprocessingInk" xmlns:wne="http://schemas.microsoft.com/office/word/2006/wordml" xmlns:wps="http://schemas.microsoft.com/office/word/2010/wordprocessingShape" mc:Ignorable="w14 w15 w16se wp14">
+<w:numbering xmlns:wpc="http://schemas.microsoft.com/office/word/2010/wordprocessingCanvas" xmlns:cx="http://schemas.microsoft.com/office/drawing/2014/chartex" xmlns:cx1="http://schemas.microsoft.com/office/drawing/2015/9/8/chartex" xmlns:cx2="http://schemas.microsoft.com/office/drawing/2015/10/21/chartex" xmlns:cx3="http://schemas.microsoft.com/office/drawing/2016/5/9/chartex" xmlns:cx4="http://schemas.microsoft.com/office/drawing/2016/5/10/chartex" xmlns:cx5="http://schemas.microsoft.com/office/drawing/2016/5/11/chartex" xmlns:cx6="http://schemas.microsoft.com/office/drawing/2016/5/12/chartex" xmlns:cx7="http://schemas.microsoft.com/office/drawing/2016/5/13/chartex" xmlns:cx8="http://schemas.microsoft.com/office/drawing/2016/5/14/chartex" xmlns:mc="http://schemas.openxmlformats.org/markup-compatibility/2006" xmlns:aink="http://schemas.microsoft.com/office/drawing/2016/ink" xmlns:am3d="http://schemas.microsoft.com/office/drawing/2017/model3d" xmlns:o="urn:schemas-microsoft-com:office:office" xmlns:r="http://schemas.openxmlformats.org/officeDocument/2006/relationships" xmlns:m="http://schemas.openxmlformats.org/officeDocument/2006/math" xmlns:v="urn:schemas-microsoft-com:vml" xmlns:wp14="http://schemas.microsoft.com/office/word/2010/wordprocessingDrawing" xmlns:wp="http://schemas.openxmlformats.org/drawingml/2006/wordprocessingDrawing" xmlns:w10="urn:schemas-microsoft-com:office:word" xmlns:w="http://schemas.openxmlformats.org/wordprocessingml/2006/main" xmlns:w14="http://schemas.microsoft.com/office/word/2010/wordml" xmlns:w15="http://schemas.microsoft.com/office/word/2012/wordml" xmlns:w16cex="http://schemas.microsoft.com/office/word/2018/wordml/cex" xmlns:w16cid="http://schemas.microsoft.com/office/word/2016/wordml/cid" xmlns:w16="http://schemas.microsoft.com/office/word/2018/wordml" xmlns:w16sdtdh="http://schemas.microsoft.com/office/word/2020/wordml/sdtdatahash" xmlns:w16se="http://schemas.microsoft.com/office/word/2015/wordml/symex" xmlns:wpg="http://schemas.microsoft.com/office/word/2010/wordprocessingGroup" xmlns:wpi="http://schemas.microsoft.com/office/word/2010/wordprocessingInk" xmlns:wne="http://schemas.microsoft.com/office/word/2006/wordml" xmlns:wps="http://schemas.microsoft.com/office/word/2010/wordprocessingShape" mc:Ignorable="w14 w15 w16se w16cid w16 w16cex w16sdtdh wp14">
   <w:abstractNum w:abstractNumId="0" w15:restartNumberingAfterBreak="0">
     <w:nsid w:val="FFFFFF7C"/>
     <w:multiLevelType w:val="singleLevel"/>
@@ -2615,7 +2494,7 @@
 </file>
 
 <file path=word/styles.xml><?xml version="1.0" encoding="utf-8"?>
-<w:styles xmlns:mc="http://schemas.openxmlformats.org/markup-compatibility/2006" xmlns:r="http://schemas.openxmlformats.org/officeDocument/2006/relationships" xmlns:w="http://schemas.openxmlformats.org/wordprocessingml/2006/main" xmlns:w14="http://schemas.microsoft.com/office/word/2010/wordml" xmlns:w15="http://schemas.microsoft.com/office/word/2012/wordml" xmlns:w16se="http://schemas.microsoft.com/office/word/2015/wordml/symex" mc:Ignorable="w14 w15 w16se">
+<w:styles xmlns:mc="http://schemas.openxmlformats.org/markup-compatibility/2006" xmlns:r="http://schemas.openxmlformats.org/officeDocument/2006/relationships" xmlns:w="http://schemas.openxmlformats.org/wordprocessingml/2006/main" xmlns:w14="http://schemas.microsoft.com/office/word/2010/wordml" xmlns:w15="http://schemas.microsoft.com/office/word/2012/wordml" xmlns:w16cex="http://schemas.microsoft.com/office/word/2018/wordml/cex" xmlns:w16cid="http://schemas.microsoft.com/office/word/2016/wordml/cid" xmlns:w16="http://schemas.microsoft.com/office/word/2018/wordml" xmlns:w16sdtdh="http://schemas.microsoft.com/office/word/2020/wordml/sdtdatahash" xmlns:w16se="http://schemas.microsoft.com/office/word/2015/wordml/symex" mc:Ignorable="w14 w15 w16se w16cid w16 w16cex w16sdtdh">
   <w:docDefaults>
     <w:rPrDefault>
       <w:rPr>
@@ -2631,7 +2510,7 @@
       </w:pPr>
     </w:pPrDefault>
   </w:docDefaults>
-  <w:latentStyles w:defLockedState="0" w:defUIPriority="0" w:defSemiHidden="0" w:defUnhideWhenUsed="0" w:defQFormat="0" w:count="371">
+  <w:latentStyles w:defLockedState="0" w:defUIPriority="0" w:defSemiHidden="0" w:defUnhideWhenUsed="0" w:defQFormat="0" w:count="376">
     <w:lsdException w:name="Normal" w:qFormat="1"/>
     <w:lsdException w:name="heading 1" w:qFormat="1"/>
     <w:lsdException w:name="heading 2" w:qFormat="1"/>
@@ -2785,6 +2664,7 @@
     <w:lsdException w:name="Table Web 1" w:semiHidden="1" w:unhideWhenUsed="1"/>
     <w:lsdException w:name="Table Web 2" w:semiHidden="1" w:unhideWhenUsed="1"/>
     <w:lsdException w:name="Table Web 3" w:semiHidden="1" w:unhideWhenUsed="1"/>
+    <w:lsdException w:name="Balloon Text" w:semiHidden="1" w:unhideWhenUsed="1"/>
     <w:lsdException w:name="Table Theme" w:semiHidden="1" w:unhideWhenUsed="1"/>
     <w:lsdException w:name="Placeholder Text" w:semiHidden="1" w:uiPriority="99"/>
     <w:lsdException w:name="No Spacing" w:semiHidden="1" w:uiPriority="1" w:unhideWhenUsed="1" w:qFormat="1"/>
@@ -3001,6 +2881,11 @@
     <w:lsdException w:name="List Table 5 Dark Accent 6" w:uiPriority="50"/>
     <w:lsdException w:name="List Table 6 Colorful Accent 6" w:uiPriority="51"/>
     <w:lsdException w:name="List Table 7 Colorful Accent 6" w:uiPriority="52"/>
+    <w:lsdException w:name="Mention" w:semiHidden="1" w:uiPriority="99" w:unhideWhenUsed="1"/>
+    <w:lsdException w:name="Smart Hyperlink" w:semiHidden="1" w:uiPriority="99" w:unhideWhenUsed="1"/>
+    <w:lsdException w:name="Hashtag" w:semiHidden="1" w:uiPriority="99" w:unhideWhenUsed="1"/>
+    <w:lsdException w:name="Unresolved Mention" w:semiHidden="1" w:uiPriority="99" w:unhideWhenUsed="1"/>
+    <w:lsdException w:name="Smart Link" w:semiHidden="1" w:uiPriority="99" w:unhideWhenUsed="1"/>
   </w:latentStyles>
   <w:style w:type="paragraph" w:default="1" w:styleId="Normal">
     <w:name w:val="Normal"/>
@@ -6621,7 +6506,7 @@
       </w:rPr>
     </w:tblStylePr>
   </w:style>
-  <w:style w:type="table" w:styleId="Gittertabel1lys-farve2">
+  <w:style w:type="table" w:styleId="Gittertabel1-lys-farve2">
     <w:name w:val="Grid Table 1 Light Accent 2"/>
     <w:basedOn w:val="Tabel-Normal"/>
     <w:uiPriority w:val="46"/>
@@ -11134,8 +11019,8 @@
       </w:tcPr>
     </w:tblStylePr>
   </w:style>
-  <w:style w:type="character" w:customStyle="1" w:styleId="Hashtag">
-    <w:name w:val="Hashtag"/>
+  <w:style w:type="character" w:customStyle="1" w:styleId="Hashtag1">
+    <w:name w:val="Hashtag1"/>
     <w:basedOn w:val="Standardskrifttypeiafsnit"/>
     <w:uiPriority w:val="99"/>
     <w:semiHidden/>
@@ -23901,8 +23786,8 @@
       </w:tcPr>
     </w:tblStylePr>
   </w:style>
-  <w:style w:type="character" w:customStyle="1" w:styleId="Mention">
-    <w:name w:val="Mention"/>
+  <w:style w:type="character" w:customStyle="1" w:styleId="Omtal1">
+    <w:name w:val="Omtal1"/>
     <w:basedOn w:val="Standardskrifttypeiafsnit"/>
     <w:uiPriority w:val="99"/>
     <w:semiHidden/>
@@ -24509,8 +24394,8 @@
     <w:semiHidden/>
     <w:rsid w:val="00065BB9"/>
   </w:style>
-  <w:style w:type="character" w:customStyle="1" w:styleId="SmartHyperlink">
-    <w:name w:val="Smart Hyperlink"/>
+  <w:style w:type="character" w:customStyle="1" w:styleId="SmartHyperlink1">
+    <w:name w:val="Smart Hyperlink1"/>
     <w:basedOn w:val="Standardskrifttypeiafsnit"/>
     <w:uiPriority w:val="99"/>
     <w:semiHidden/>
@@ -27752,7 +27637,7 @@
 </file>
 
 <file path=word/glossary/document.xml><?xml version="1.0" encoding="utf-8"?>
-<w:glossaryDocument xmlns:wpc="http://schemas.microsoft.com/office/word/2010/wordprocessingCanvas" xmlns:cx="http://schemas.microsoft.com/office/drawing/2014/chartex" xmlns:cx1="http://schemas.microsoft.com/office/drawing/2015/9/8/chartex" xmlns:mc="http://schemas.openxmlformats.org/markup-compatibility/2006" xmlns:o="urn:schemas-microsoft-com:office:office" xmlns:r="http://schemas.openxmlformats.org/officeDocument/2006/relationships" xmlns:m="http://schemas.openxmlformats.org/officeDocument/2006/math" xmlns:v="urn:schemas-microsoft-com:vml" xmlns:wp14="http://schemas.microsoft.com/office/word/2010/wordprocessingDrawing" xmlns:wp="http://schemas.openxmlformats.org/drawingml/2006/wordprocessingDrawing" xmlns:w10="urn:schemas-microsoft-com:office:word" xmlns:w="http://schemas.openxmlformats.org/wordprocessingml/2006/main" xmlns:w14="http://schemas.microsoft.com/office/word/2010/wordml" xmlns:w15="http://schemas.microsoft.com/office/word/2012/wordml" xmlns:w16se="http://schemas.microsoft.com/office/word/2015/wordml/symex" xmlns:wpg="http://schemas.microsoft.com/office/word/2010/wordprocessingGroup" xmlns:wpi="http://schemas.microsoft.com/office/word/2010/wordprocessingInk" xmlns:wne="http://schemas.microsoft.com/office/word/2006/wordml" xmlns:wps="http://schemas.microsoft.com/office/word/2010/wordprocessingShape" mc:Ignorable="w14 w15 w16se wp14">
+<w:glossaryDocument xmlns:wpc="http://schemas.microsoft.com/office/word/2010/wordprocessingCanvas" xmlns:cx="http://schemas.microsoft.com/office/drawing/2014/chartex" xmlns:cx1="http://schemas.microsoft.com/office/drawing/2015/9/8/chartex" xmlns:cx2="http://schemas.microsoft.com/office/drawing/2015/10/21/chartex" xmlns:cx3="http://schemas.microsoft.com/office/drawing/2016/5/9/chartex" xmlns:cx4="http://schemas.microsoft.com/office/drawing/2016/5/10/chartex" xmlns:cx5="http://schemas.microsoft.com/office/drawing/2016/5/11/chartex" xmlns:cx6="http://schemas.microsoft.com/office/drawing/2016/5/12/chartex" xmlns:cx7="http://schemas.microsoft.com/office/drawing/2016/5/13/chartex" xmlns:cx8="http://schemas.microsoft.com/office/drawing/2016/5/14/chartex" xmlns:mc="http://schemas.openxmlformats.org/markup-compatibility/2006" xmlns:aink="http://schemas.microsoft.com/office/drawing/2016/ink" xmlns:am3d="http://schemas.microsoft.com/office/drawing/2017/model3d" xmlns:o="urn:schemas-microsoft-com:office:office" xmlns:r="http://schemas.openxmlformats.org/officeDocument/2006/relationships" xmlns:m="http://schemas.openxmlformats.org/officeDocument/2006/math" xmlns:v="urn:schemas-microsoft-com:vml" xmlns:wp14="http://schemas.microsoft.com/office/word/2010/wordprocessingDrawing" xmlns:wp="http://schemas.openxmlformats.org/drawingml/2006/wordprocessingDrawing" xmlns:w10="urn:schemas-microsoft-com:office:word" xmlns:w="http://schemas.openxmlformats.org/wordprocessingml/2006/main" xmlns:w14="http://schemas.microsoft.com/office/word/2010/wordml" xmlns:w15="http://schemas.microsoft.com/office/word/2012/wordml" xmlns:w16cex="http://schemas.microsoft.com/office/word/2018/wordml/cex" xmlns:w16cid="http://schemas.microsoft.com/office/word/2016/wordml/cid" xmlns:w16="http://schemas.microsoft.com/office/word/2018/wordml" xmlns:w16sdtdh="http://schemas.microsoft.com/office/word/2020/wordml/sdtdatahash" xmlns:w16se="http://schemas.microsoft.com/office/word/2015/wordml/symex" xmlns:wpg="http://schemas.microsoft.com/office/word/2010/wordprocessingGroup" xmlns:wpi="http://schemas.microsoft.com/office/word/2010/wordprocessingInk" xmlns:wne="http://schemas.microsoft.com/office/word/2006/wordml" xmlns:wps="http://schemas.microsoft.com/office/word/2010/wordprocessingShape" mc:Ignorable="w14 w15 w16se w16cid w16 w16cex w16sdtdh wp14">
   <w:docParts>
     <w:docPart>
       <w:docPartPr>
@@ -28020,7 +27905,7 @@
 </file>
 
 <file path=word/glossary/fontTable.xml><?xml version="1.0" encoding="utf-8"?>
-<w:fonts xmlns:mc="http://schemas.openxmlformats.org/markup-compatibility/2006" xmlns:r="http://schemas.openxmlformats.org/officeDocument/2006/relationships" xmlns:w="http://schemas.openxmlformats.org/wordprocessingml/2006/main" xmlns:w14="http://schemas.microsoft.com/office/word/2010/wordml" xmlns:w15="http://schemas.microsoft.com/office/word/2012/wordml" xmlns:w16se="http://schemas.microsoft.com/office/word/2015/wordml/symex" mc:Ignorable="w14 w15 w16se">
+<w:fonts xmlns:mc="http://schemas.openxmlformats.org/markup-compatibility/2006" xmlns:r="http://schemas.openxmlformats.org/officeDocument/2006/relationships" xmlns:w="http://schemas.openxmlformats.org/wordprocessingml/2006/main" xmlns:w14="http://schemas.microsoft.com/office/word/2010/wordml" xmlns:w15="http://schemas.microsoft.com/office/word/2012/wordml" xmlns:w16cex="http://schemas.microsoft.com/office/word/2018/wordml/cex" xmlns:w16cid="http://schemas.microsoft.com/office/word/2016/wordml/cid" xmlns:w16="http://schemas.microsoft.com/office/word/2018/wordml" xmlns:w16sdtdh="http://schemas.microsoft.com/office/word/2020/wordml/sdtdatahash" xmlns:w16se="http://schemas.microsoft.com/office/word/2015/wordml/symex" mc:Ignorable="w14 w15 w16se w16cid w16 w16cex w16sdtdh">
   <w:font w:name="Symbol">
     <w:panose1 w:val="05050102010706020507"/>
     <w:charset w:val="02"/>
@@ -28040,7 +27925,7 @@
     <w:charset w:val="00"/>
     <w:family w:val="swiss"/>
     <w:pitch w:val="variable"/>
-    <w:sig w:usb0="20002A87" w:usb1="80000000" w:usb2="00000008" w:usb3="00000000" w:csb0="000001FF" w:csb1="00000000"/>
+    <w:sig w:usb0="E0002EFF" w:usb1="C000785B" w:usb2="00000009" w:usb3="00000000" w:csb0="000001FF" w:csb1="00000000"/>
   </w:font>
   <w:font w:name="Tahoma">
     <w:panose1 w:val="020B0604030504040204"/>
@@ -28068,20 +27953,20 @@
     <w:charset w:val="00"/>
     <w:family w:val="swiss"/>
     <w:pitch w:val="variable"/>
-    <w:sig w:usb0="E00002FF" w:usb1="4000ACFF" w:usb2="00000001" w:usb3="00000000" w:csb0="0000019F" w:csb1="00000000"/>
+    <w:sig w:usb0="E4002EFF" w:usb1="C000247B" w:usb2="00000009" w:usb3="00000000" w:csb0="000001FF" w:csb1="00000000"/>
   </w:font>
   <w:font w:name="Calibri Light">
     <w:panose1 w:val="020F0302020204030204"/>
     <w:charset w:val="00"/>
     <w:family w:val="swiss"/>
     <w:pitch w:val="variable"/>
-    <w:sig w:usb0="E0002AFF" w:usb1="C000247B" w:usb2="00000009" w:usb3="00000000" w:csb0="000001FF" w:csb1="00000000"/>
+    <w:sig w:usb0="E4002EFF" w:usb1="C000247B" w:usb2="00000009" w:usb3="00000000" w:csb0="000001FF" w:csb1="00000000"/>
   </w:font>
 </w:fonts>
 </file>
 
 <file path=word/glossary/settings.xml><?xml version="1.0" encoding="utf-8"?>
-<w:settings xmlns:mc="http://schemas.openxmlformats.org/markup-compatibility/2006" xmlns:o="urn:schemas-microsoft-com:office:office" xmlns:r="http://schemas.openxmlformats.org/officeDocument/2006/relationships" xmlns:m="http://schemas.openxmlformats.org/officeDocument/2006/math" xmlns:v="urn:schemas-microsoft-com:vml" xmlns:w10="urn:schemas-microsoft-com:office:word" xmlns:w="http://schemas.openxmlformats.org/wordprocessingml/2006/main" xmlns:w14="http://schemas.microsoft.com/office/word/2010/wordml" xmlns:w15="http://schemas.microsoft.com/office/word/2012/wordml" xmlns:w16se="http://schemas.microsoft.com/office/word/2015/wordml/symex" xmlns:sl="http://schemas.openxmlformats.org/schemaLibrary/2006/main" mc:Ignorable="w14 w15 w16se">
+<w:settings xmlns:mc="http://schemas.openxmlformats.org/markup-compatibility/2006" xmlns:o="urn:schemas-microsoft-com:office:office" xmlns:r="http://schemas.openxmlformats.org/officeDocument/2006/relationships" xmlns:m="http://schemas.openxmlformats.org/officeDocument/2006/math" xmlns:v="urn:schemas-microsoft-com:vml" xmlns:w10="urn:schemas-microsoft-com:office:word" xmlns:w="http://schemas.openxmlformats.org/wordprocessingml/2006/main" xmlns:w14="http://schemas.microsoft.com/office/word/2010/wordml" xmlns:w15="http://schemas.microsoft.com/office/word/2012/wordml" xmlns:w16cex="http://schemas.microsoft.com/office/word/2018/wordml/cex" xmlns:w16cid="http://schemas.microsoft.com/office/word/2016/wordml/cid" xmlns:w16="http://schemas.microsoft.com/office/word/2018/wordml" xmlns:w16sdtdh="http://schemas.microsoft.com/office/word/2020/wordml/sdtdatahash" xmlns:w16se="http://schemas.microsoft.com/office/word/2015/wordml/symex" xmlns:sl="http://schemas.openxmlformats.org/schemaLibrary/2006/main" mc:Ignorable="w14 w15 w16se w16cid w16 w16cex w16sdtdh">
   <w:view w:val="normal"/>
   <w:defaultTabStop w:val="1304"/>
   <w:hyphenationZone w:val="425"/>
@@ -28093,9 +27978,16 @@
     <w:compatSetting w:name="enableOpenTypeFeatures" w:uri="http://schemas.microsoft.com/office/word" w:val="1"/>
     <w:compatSetting w:name="doNotFlipMirrorIndents" w:uri="http://schemas.microsoft.com/office/word" w:val="1"/>
     <w:compatSetting w:name="differentiateMultirowTableHeaders" w:uri="http://schemas.microsoft.com/office/word" w:val="1"/>
+    <w:compatSetting w:name="useWord2013TrackBottomHyphenation" w:uri="http://schemas.microsoft.com/office/word" w:val="1"/>
   </w:compat>
   <w:rsids>
     <w:rsidRoot w:val="00E149D3"/>
+    <w:rsid w:val="00013F93"/>
+    <w:rsid w:val="000308A1"/>
+    <w:rsid w:val="002A6FAF"/>
+    <w:rsid w:val="00501714"/>
+    <w:rsid w:val="00795973"/>
+    <w:rsid w:val="00C27B32"/>
     <w:rsid w:val="00E149D3"/>
     <w:rsid w:val="00EC6A61"/>
   </w:rsids>
@@ -28121,7 +28013,7 @@
 </file>
 
 <file path=word/glossary/styles.xml><?xml version="1.0" encoding="utf-8"?>
-<w:styles xmlns:mc="http://schemas.openxmlformats.org/markup-compatibility/2006" xmlns:r="http://schemas.openxmlformats.org/officeDocument/2006/relationships" xmlns:w="http://schemas.openxmlformats.org/wordprocessingml/2006/main" xmlns:w14="http://schemas.microsoft.com/office/word/2010/wordml" xmlns:w15="http://schemas.microsoft.com/office/word/2012/wordml" xmlns:w16se="http://schemas.microsoft.com/office/word/2015/wordml/symex" mc:Ignorable="w14 w15 w16se">
+<w:styles xmlns:mc="http://schemas.openxmlformats.org/markup-compatibility/2006" xmlns:r="http://schemas.openxmlformats.org/officeDocument/2006/relationships" xmlns:w="http://schemas.openxmlformats.org/wordprocessingml/2006/main" xmlns:w14="http://schemas.microsoft.com/office/word/2010/wordml" xmlns:w15="http://schemas.microsoft.com/office/word/2012/wordml" xmlns:w16cex="http://schemas.microsoft.com/office/word/2018/wordml/cex" xmlns:w16cid="http://schemas.microsoft.com/office/word/2016/wordml/cid" xmlns:w16="http://schemas.microsoft.com/office/word/2018/wordml" xmlns:w16sdtdh="http://schemas.microsoft.com/office/word/2020/wordml/sdtdatahash" xmlns:w16se="http://schemas.microsoft.com/office/word/2015/wordml/symex" mc:Ignorable="w14 w15 w16se w16cid w16 w16cex w16sdtdh">
   <w:docDefaults>
     <w:rPrDefault>
       <w:rPr>
@@ -28137,7 +28029,7 @@
       </w:pPr>
     </w:pPrDefault>
   </w:docDefaults>
-  <w:latentStyles w:defLockedState="0" w:defUIPriority="99" w:defSemiHidden="0" w:defUnhideWhenUsed="0" w:defQFormat="0" w:count="371">
+  <w:latentStyles w:defLockedState="0" w:defUIPriority="99" w:defSemiHidden="0" w:defUnhideWhenUsed="0" w:defQFormat="0" w:count="376">
     <w:lsdException w:name="Normal" w:uiPriority="0" w:qFormat="1"/>
     <w:lsdException w:name="heading 1" w:uiPriority="9" w:qFormat="1"/>
     <w:lsdException w:name="heading 2" w:semiHidden="1" w:uiPriority="9" w:unhideWhenUsed="1" w:qFormat="1"/>
@@ -28509,6 +28401,11 @@
     <w:lsdException w:name="List Table 5 Dark Accent 6" w:uiPriority="50"/>
     <w:lsdException w:name="List Table 6 Colorful Accent 6" w:uiPriority="51"/>
     <w:lsdException w:name="List Table 7 Colorful Accent 6" w:uiPriority="52"/>
+    <w:lsdException w:name="Mention" w:semiHidden="1" w:unhideWhenUsed="1"/>
+    <w:lsdException w:name="Smart Hyperlink" w:semiHidden="1" w:unhideWhenUsed="1"/>
+    <w:lsdException w:name="Hashtag" w:semiHidden="1" w:unhideWhenUsed="1"/>
+    <w:lsdException w:name="Unresolved Mention" w:semiHidden="1" w:unhideWhenUsed="1"/>
+    <w:lsdException w:name="Smart Link" w:semiHidden="1" w:unhideWhenUsed="1"/>
   </w:latentStyles>
   <w:style w:type="paragraph" w:default="1" w:styleId="Normal">
     <w:name w:val="Normal"/>
@@ -28544,318 +28441,20 @@
   <w:style w:type="paragraph" w:customStyle="1" w:styleId="098A2245F7E6484B8EBC86461A60C396">
     <w:name w:val="098A2245F7E6484B8EBC86461A60C396"/>
   </w:style>
-  <w:style w:type="paragraph" w:customStyle="1" w:styleId="F15F9CDD712241B890B800E41EC5678D">
-    <w:name w:val="F15F9CDD712241B890B800E41EC5678D"/>
-  </w:style>
-  <w:style w:type="paragraph" w:customStyle="1" w:styleId="A50341CB673C487CAF74705A9224BB27">
-    <w:name w:val="A50341CB673C487CAF74705A9224BB27"/>
-  </w:style>
-  <w:style w:type="paragraph" w:customStyle="1" w:styleId="47B2F394BE13406B9E96CBB34340E3F6">
-    <w:name w:val="47B2F394BE13406B9E96CBB34340E3F6"/>
-  </w:style>
   <w:style w:type="paragraph" w:customStyle="1" w:styleId="EA62040A3FB14172B874E41FAB0913F5">
     <w:name w:val="EA62040A3FB14172B874E41FAB0913F5"/>
   </w:style>
-  <w:style w:type="paragraph" w:customStyle="1" w:styleId="E78AB2D01AFB409BA37981B1989AF478">
-    <w:name w:val="E78AB2D01AFB409BA37981B1989AF478"/>
-  </w:style>
-  <w:style w:type="paragraph" w:customStyle="1" w:styleId="8B69B5759E7D48B89CD2A4B5ED700CE6">
-    <w:name w:val="8B69B5759E7D48B89CD2A4B5ED700CE6"/>
-  </w:style>
-  <w:style w:type="paragraph" w:customStyle="1" w:styleId="0E40FE68914441BCB469CBDB77C2B9C1">
-    <w:name w:val="0E40FE68914441BCB469CBDB77C2B9C1"/>
-  </w:style>
   <w:style w:type="paragraph" w:customStyle="1" w:styleId="56DA9DA8077D47F49BEC6DAF0D2C67F7">
     <w:name w:val="56DA9DA8077D47F49BEC6DAF0D2C67F7"/>
   </w:style>
   <w:style w:type="paragraph" w:customStyle="1" w:styleId="9840237D7D994DEDB89419987DA022A8">
     <w:name w:val="9840237D7D994DEDB89419987DA022A8"/>
   </w:style>
-  <w:style w:type="paragraph" w:customStyle="1" w:styleId="73538378DB47455D9DC297B36B9F31F1">
-    <w:name w:val="73538378DB47455D9DC297B36B9F31F1"/>
-  </w:style>
-  <w:style w:type="paragraph" w:customStyle="1" w:styleId="9648B4018915415EA75D0708DAC5A7A6">
-    <w:name w:val="9648B4018915415EA75D0708DAC5A7A6"/>
-  </w:style>
-  <w:style w:type="paragraph" w:customStyle="1" w:styleId="109097D6242147C1A8EFB347A40C5F19">
-    <w:name w:val="109097D6242147C1A8EFB347A40C5F19"/>
-  </w:style>
   <w:style w:type="paragraph" w:customStyle="1" w:styleId="738A80BA0AE6426990CAD632245583F8">
     <w:name w:val="738A80BA0AE6426990CAD632245583F8"/>
   </w:style>
-  <w:style w:type="paragraph" w:customStyle="1" w:styleId="DC5FFBAF735C46CAA11D38ABB1FE9973">
-    <w:name w:val="DC5FFBAF735C46CAA11D38ABB1FE9973"/>
-  </w:style>
-  <w:style w:type="paragraph" w:customStyle="1" w:styleId="8CC53D3422784CED8E7E217E37E0003D">
-    <w:name w:val="8CC53D3422784CED8E7E217E37E0003D"/>
-  </w:style>
-  <w:style w:type="paragraph" w:customStyle="1" w:styleId="5E004C93015247AA86906E021115E04A">
-    <w:name w:val="5E004C93015247AA86906E021115E04A"/>
-  </w:style>
-  <w:style w:type="paragraph" w:customStyle="1" w:styleId="351E43B1105842C5AFA115DD91D2127B">
-    <w:name w:val="351E43B1105842C5AFA115DD91D2127B"/>
-  </w:style>
-  <w:style w:type="paragraph" w:customStyle="1" w:styleId="6484588554924309996BBE30E17DAE46">
-    <w:name w:val="6484588554924309996BBE30E17DAE46"/>
-  </w:style>
-  <w:style w:type="paragraph" w:customStyle="1" w:styleId="4C04A2F3058C4A42A3B246E20654ED8C">
-    <w:name w:val="4C04A2F3058C4A42A3B246E20654ED8C"/>
-  </w:style>
-  <w:style w:type="paragraph" w:customStyle="1" w:styleId="B9985F5F768E4B36B07975FBFBD50B65">
-    <w:name w:val="B9985F5F768E4B36B07975FBFBD50B65"/>
-  </w:style>
-  <w:style w:type="paragraph" w:customStyle="1" w:styleId="A884B75509994192857261B1A217AA28">
-    <w:name w:val="A884B75509994192857261B1A217AA28"/>
-  </w:style>
-  <w:style w:type="paragraph" w:customStyle="1" w:styleId="68261A601FFD4CC492CF5A377B549B58">
-    <w:name w:val="68261A601FFD4CC492CF5A377B549B58"/>
-  </w:style>
-  <w:style w:type="paragraph" w:customStyle="1" w:styleId="459A161A3A42414E877A0F7BB777BC43">
-    <w:name w:val="459A161A3A42414E877A0F7BB777BC43"/>
-  </w:style>
-  <w:style w:type="paragraph" w:customStyle="1" w:styleId="81F9EC17D19A4533BCEF0B3B0F5AEE17">
-    <w:name w:val="81F9EC17D19A4533BCEF0B3B0F5AEE17"/>
-  </w:style>
-  <w:style w:type="paragraph" w:customStyle="1" w:styleId="97B607FC836249B396D1BCE0D07EB890">
-    <w:name w:val="97B607FC836249B396D1BCE0D07EB890"/>
-  </w:style>
-  <w:style w:type="paragraph" w:customStyle="1" w:styleId="8D7FD80D06C045FEA8848D7EF27AC240">
-    <w:name w:val="8D7FD80D06C045FEA8848D7EF27AC240"/>
-  </w:style>
-  <w:style w:type="paragraph" w:customStyle="1" w:styleId="E3150FD29ED642E89DB45C93A249675C">
-    <w:name w:val="E3150FD29ED642E89DB45C93A249675C"/>
-  </w:style>
-  <w:style w:type="paragraph" w:customStyle="1" w:styleId="7146327D4155415783D1D8D107A44C8C">
-    <w:name w:val="7146327D4155415783D1D8D107A44C8C"/>
-  </w:style>
-  <w:style w:type="paragraph" w:customStyle="1" w:styleId="8BD3C3141FF94A119080B3BD003167D9">
-    <w:name w:val="8BD3C3141FF94A119080B3BD003167D9"/>
-  </w:style>
-  <w:style w:type="paragraph" w:customStyle="1" w:styleId="4E470DE16A324EA19A618B97FCA79525">
-    <w:name w:val="4E470DE16A324EA19A618B97FCA79525"/>
-  </w:style>
-  <w:style w:type="paragraph" w:customStyle="1" w:styleId="F14BE32EF89D4462A5E534C412B4CC0E">
-    <w:name w:val="F14BE32EF89D4462A5E534C412B4CC0E"/>
-  </w:style>
-  <w:style w:type="paragraph" w:customStyle="1" w:styleId="8D6FC110B3204F28BCFF41A2C4616AA5">
-    <w:name w:val="8D6FC110B3204F28BCFF41A2C4616AA5"/>
-  </w:style>
-  <w:style w:type="paragraph" w:customStyle="1" w:styleId="D79B6CF7BDC94572BE246C1A022B9471">
-    <w:name w:val="D79B6CF7BDC94572BE246C1A022B9471"/>
-  </w:style>
-  <w:style w:type="paragraph" w:customStyle="1" w:styleId="2F13A1B9FCA64C95A18B15587E1A4291">
-    <w:name w:val="2F13A1B9FCA64C95A18B15587E1A4291"/>
-  </w:style>
-  <w:style w:type="paragraph" w:customStyle="1" w:styleId="254BA01D737D44ED8FB404DAF7C13B45">
-    <w:name w:val="254BA01D737D44ED8FB404DAF7C13B45"/>
-  </w:style>
-  <w:style w:type="paragraph" w:customStyle="1" w:styleId="1B3614D0175E41A293526B12DC7E9F95">
-    <w:name w:val="1B3614D0175E41A293526B12DC7E9F95"/>
-  </w:style>
-  <w:style w:type="paragraph" w:customStyle="1" w:styleId="8BD6423B038F4EDCB3DA68BC957CDA25">
-    <w:name w:val="8BD6423B038F4EDCB3DA68BC957CDA25"/>
-  </w:style>
-  <w:style w:type="paragraph" w:customStyle="1" w:styleId="C91F822D68654221B993589B927F7DCD">
-    <w:name w:val="C91F822D68654221B993589B927F7DCD"/>
-  </w:style>
-  <w:style w:type="paragraph" w:customStyle="1" w:styleId="6F3C72100E6546D3B2351C49D6AD5E8D">
-    <w:name w:val="6F3C72100E6546D3B2351C49D6AD5E8D"/>
-  </w:style>
-  <w:style w:type="paragraph" w:customStyle="1" w:styleId="FABB7067664B4793860642DD33AFDB28">
-    <w:name w:val="FABB7067664B4793860642DD33AFDB28"/>
-  </w:style>
-  <w:style w:type="paragraph" w:customStyle="1" w:styleId="B8FA721C50584A48B2263025C85AEB82">
-    <w:name w:val="B8FA721C50584A48B2263025C85AEB82"/>
-  </w:style>
-  <w:style w:type="paragraph" w:customStyle="1" w:styleId="7A618AACDE3141E9813ADFABB40A341F">
-    <w:name w:val="7A618AACDE3141E9813ADFABB40A341F"/>
-  </w:style>
-  <w:style w:type="paragraph" w:customStyle="1" w:styleId="2F2B0471EE1A4447BE05533FF614A138">
-    <w:name w:val="2F2B0471EE1A4447BE05533FF614A138"/>
-  </w:style>
-  <w:style w:type="paragraph" w:customStyle="1" w:styleId="02CBE240E67D4CBAABEE00AA6C4AECCC">
-    <w:name w:val="02CBE240E67D4CBAABEE00AA6C4AECCC"/>
-  </w:style>
-  <w:style w:type="paragraph" w:customStyle="1" w:styleId="DF11F8468A804CEE9352B01ACB450FEB">
-    <w:name w:val="DF11F8468A804CEE9352B01ACB450FEB"/>
-  </w:style>
-  <w:style w:type="paragraph" w:customStyle="1" w:styleId="4F59F12FD99442CF89D09B79B3E80790">
-    <w:name w:val="4F59F12FD99442CF89D09B79B3E80790"/>
-  </w:style>
-  <w:style w:type="paragraph" w:customStyle="1" w:styleId="30A098F72C384306B92A3292F0C1CCA7">
-    <w:name w:val="30A098F72C384306B92A3292F0C1CCA7"/>
-  </w:style>
-  <w:style w:type="paragraph" w:customStyle="1" w:styleId="58CC0B05CDE548899D60EF6549F43465">
-    <w:name w:val="58CC0B05CDE548899D60EF6549F43465"/>
-  </w:style>
-  <w:style w:type="paragraph" w:customStyle="1" w:styleId="4F4B8F0622114F3AB1C8BD8EF4FE28FC">
-    <w:name w:val="4F4B8F0622114F3AB1C8BD8EF4FE28FC"/>
-  </w:style>
-  <w:style w:type="paragraph" w:customStyle="1" w:styleId="589DF992032C4527B1CE2BA5D57E224C">
-    <w:name w:val="589DF992032C4527B1CE2BA5D57E224C"/>
-  </w:style>
-  <w:style w:type="paragraph" w:customStyle="1" w:styleId="E6470AECED894B009713B2F38E924B03">
-    <w:name w:val="E6470AECED894B009713B2F38E924B03"/>
-  </w:style>
-  <w:style w:type="paragraph" w:customStyle="1" w:styleId="EC40373739A94CD1B473B464E2DA3150">
-    <w:name w:val="EC40373739A94CD1B473B464E2DA3150"/>
-  </w:style>
-  <w:style w:type="paragraph" w:customStyle="1" w:styleId="D87F51905A644BDA9679FA8484417E9E">
-    <w:name w:val="D87F51905A644BDA9679FA8484417E9E"/>
-  </w:style>
-  <w:style w:type="paragraph" w:customStyle="1" w:styleId="3947263E542049FB99C77BB0628A93F3">
-    <w:name w:val="3947263E542049FB99C77BB0628A93F3"/>
-  </w:style>
-  <w:style w:type="paragraph" w:customStyle="1" w:styleId="DD62A214B05E4885A817AA8FEEEFAFB0">
-    <w:name w:val="DD62A214B05E4885A817AA8FEEEFAFB0"/>
-  </w:style>
-  <w:style w:type="paragraph" w:customStyle="1" w:styleId="2ED9661A1E104F9983729DF698D1EC25">
-    <w:name w:val="2ED9661A1E104F9983729DF698D1EC25"/>
-  </w:style>
-  <w:style w:type="paragraph" w:customStyle="1" w:styleId="08F1AF0FD5A2492FA58363AE1C4DF1A4">
-    <w:name w:val="08F1AF0FD5A2492FA58363AE1C4DF1A4"/>
-  </w:style>
-  <w:style w:type="paragraph" w:customStyle="1" w:styleId="7D272A53B06E46B4A3CE544DAB4DDEF8">
-    <w:name w:val="7D272A53B06E46B4A3CE544DAB4DDEF8"/>
-  </w:style>
-  <w:style w:type="paragraph" w:customStyle="1" w:styleId="9581484565F34FFD9A420BCA92189806">
-    <w:name w:val="9581484565F34FFD9A420BCA92189806"/>
-  </w:style>
-  <w:style w:type="paragraph" w:customStyle="1" w:styleId="DE601DDE92BF49FD8CF9A7C89018ADC8">
-    <w:name w:val="DE601DDE92BF49FD8CF9A7C89018ADC8"/>
-  </w:style>
-  <w:style w:type="paragraph" w:customStyle="1" w:styleId="32DCE443099B4B4F9FBC82DD6F04E50C">
-    <w:name w:val="32DCE443099B4B4F9FBC82DD6F04E50C"/>
-  </w:style>
-  <w:style w:type="paragraph" w:customStyle="1" w:styleId="A978A7476646488D96E6394A4B6EA10C">
-    <w:name w:val="A978A7476646488D96E6394A4B6EA10C"/>
-  </w:style>
-  <w:style w:type="paragraph" w:customStyle="1" w:styleId="329BFA1E32BE40F6A5F6304BD7858ED2">
-    <w:name w:val="329BFA1E32BE40F6A5F6304BD7858ED2"/>
-  </w:style>
-  <w:style w:type="paragraph" w:customStyle="1" w:styleId="73F4826D0BE24852AE32B64981213702">
-    <w:name w:val="73F4826D0BE24852AE32B64981213702"/>
-  </w:style>
-  <w:style w:type="paragraph" w:customStyle="1" w:styleId="03E6E9B93AD849798C7DFE7232DDB739">
-    <w:name w:val="03E6E9B93AD849798C7DFE7232DDB739"/>
-  </w:style>
-  <w:style w:type="paragraph" w:customStyle="1" w:styleId="A88F33032E4F4847BB257887C2C2BC8F">
-    <w:name w:val="A88F33032E4F4847BB257887C2C2BC8F"/>
-  </w:style>
-  <w:style w:type="paragraph" w:customStyle="1" w:styleId="8BD57A8979984A4782D4F30F3C746A49">
-    <w:name w:val="8BD57A8979984A4782D4F30F3C746A49"/>
-  </w:style>
-  <w:style w:type="paragraph" w:customStyle="1" w:styleId="41B5A31DD91D4395949B2F006A7F645A">
-    <w:name w:val="41B5A31DD91D4395949B2F006A7F645A"/>
-  </w:style>
-  <w:style w:type="paragraph" w:customStyle="1" w:styleId="3DC746828A0C422F812782A68C05DC98">
-    <w:name w:val="3DC746828A0C422F812782A68C05DC98"/>
-  </w:style>
-  <w:style w:type="paragraph" w:customStyle="1" w:styleId="DA875056405B4C41A186D3D6C1F8E8DF">
-    <w:name w:val="DA875056405B4C41A186D3D6C1F8E8DF"/>
-  </w:style>
-  <w:style w:type="paragraph" w:customStyle="1" w:styleId="F782FD9173BF438CAA8C6EBF91BA6225">
-    <w:name w:val="F782FD9173BF438CAA8C6EBF91BA6225"/>
-  </w:style>
-  <w:style w:type="paragraph" w:customStyle="1" w:styleId="7F6AC535B9D84EC5A6D69015F63833A7">
-    <w:name w:val="7F6AC535B9D84EC5A6D69015F63833A7"/>
-  </w:style>
-  <w:style w:type="paragraph" w:customStyle="1" w:styleId="7F4A10A6FAB546A8903BE3976FE64452">
-    <w:name w:val="7F4A10A6FAB546A8903BE3976FE64452"/>
-  </w:style>
-  <w:style w:type="paragraph" w:customStyle="1" w:styleId="4ECC542B80694EFBA98633E27DA7490A">
-    <w:name w:val="4ECC542B80694EFBA98633E27DA7490A"/>
-  </w:style>
-  <w:style w:type="paragraph" w:customStyle="1" w:styleId="A730AB94804D46B2BD4783C655DC504D">
-    <w:name w:val="A730AB94804D46B2BD4783C655DC504D"/>
-  </w:style>
-  <w:style w:type="paragraph" w:customStyle="1" w:styleId="FA989F67CCAC4D958FCC2B0F87BC50D6">
-    <w:name w:val="FA989F67CCAC4D958FCC2B0F87BC50D6"/>
-  </w:style>
-  <w:style w:type="paragraph" w:customStyle="1" w:styleId="AA529BDC91A54192A320EC8BB1565FC6">
-    <w:name w:val="AA529BDC91A54192A320EC8BB1565FC6"/>
-  </w:style>
-  <w:style w:type="paragraph" w:customStyle="1" w:styleId="67A0DAC8929447159F027F98505F24AD">
-    <w:name w:val="67A0DAC8929447159F027F98505F24AD"/>
-  </w:style>
-  <w:style w:type="paragraph" w:customStyle="1" w:styleId="2F22AF3BB4F6495FAD9557C2EE0018FD">
-    <w:name w:val="2F22AF3BB4F6495FAD9557C2EE0018FD"/>
-  </w:style>
-  <w:style w:type="paragraph" w:customStyle="1" w:styleId="0E45508856D84BCEBEF2D0B656040568">
-    <w:name w:val="0E45508856D84BCEBEF2D0B656040568"/>
-  </w:style>
-  <w:style w:type="paragraph" w:customStyle="1" w:styleId="BEA6BCCEAFFE449DB11D667F93BBABBC">
-    <w:name w:val="BEA6BCCEAFFE449DB11D667F93BBABBC"/>
-  </w:style>
-  <w:style w:type="paragraph" w:customStyle="1" w:styleId="F79BDB87E8C3485ABB3C178A5A1AC721">
-    <w:name w:val="F79BDB87E8C3485ABB3C178A5A1AC721"/>
-  </w:style>
-  <w:style w:type="paragraph" w:customStyle="1" w:styleId="04EB212C53B44EBC9C834D75312CE499">
-    <w:name w:val="04EB212C53B44EBC9C834D75312CE499"/>
-  </w:style>
-  <w:style w:type="paragraph" w:customStyle="1" w:styleId="1EF2376380FC4403A67A6B9CB4497D55">
-    <w:name w:val="1EF2376380FC4403A67A6B9CB4497D55"/>
-  </w:style>
-  <w:style w:type="paragraph" w:customStyle="1" w:styleId="6893F6FF5CE7463C9D4A0B366CAE926F">
-    <w:name w:val="6893F6FF5CE7463C9D4A0B366CAE926F"/>
-  </w:style>
-  <w:style w:type="paragraph" w:customStyle="1" w:styleId="EE5B3A422B69409AB4B74076F7C38418">
-    <w:name w:val="EE5B3A422B69409AB4B74076F7C38418"/>
-  </w:style>
-  <w:style w:type="paragraph" w:customStyle="1" w:styleId="422FAB2E08284F90BD2E77DE7C290A16">
-    <w:name w:val="422FAB2E08284F90BD2E77DE7C290A16"/>
-  </w:style>
-  <w:style w:type="paragraph" w:customStyle="1" w:styleId="C77B7B547408434FB26ED80E0E3AFCFA">
-    <w:name w:val="C77B7B547408434FB26ED80E0E3AFCFA"/>
-  </w:style>
-  <w:style w:type="paragraph" w:customStyle="1" w:styleId="0F8B331B21CF45DEB9B0E0151CD7196F">
-    <w:name w:val="0F8B331B21CF45DEB9B0E0151CD7196F"/>
-  </w:style>
-  <w:style w:type="paragraph" w:customStyle="1" w:styleId="AC9E888430AA40BB876F4B186232CB29">
-    <w:name w:val="AC9E888430AA40BB876F4B186232CB29"/>
-  </w:style>
-  <w:style w:type="paragraph" w:customStyle="1" w:styleId="3E500B6C70334927AFFCC775CEC28B32">
-    <w:name w:val="3E500B6C70334927AFFCC775CEC28B32"/>
-  </w:style>
-  <w:style w:type="paragraph" w:customStyle="1" w:styleId="462466D6EA8F40A1ACA6632BBD6F1978">
-    <w:name w:val="462466D6EA8F40A1ACA6632BBD6F1978"/>
-  </w:style>
-  <w:style w:type="paragraph" w:customStyle="1" w:styleId="5F24EA321F334C44A28C2A9951649782">
-    <w:name w:val="5F24EA321F334C44A28C2A9951649782"/>
-  </w:style>
   <w:style w:type="paragraph" w:customStyle="1" w:styleId="29F8C910B05B4C14ACE0B9E9F0010FA0">
     <w:name w:val="29F8C910B05B4C14ACE0B9E9F0010FA0"/>
-  </w:style>
-  <w:style w:type="paragraph" w:customStyle="1" w:styleId="A849AC5621B84927A75E43EC37844595">
-    <w:name w:val="A849AC5621B84927A75E43EC37844595"/>
-  </w:style>
-  <w:style w:type="paragraph" w:customStyle="1" w:styleId="9541DF7319394446B0AF07B51DD4B2C8">
-    <w:name w:val="9541DF7319394446B0AF07B51DD4B2C8"/>
-  </w:style>
-  <w:style w:type="paragraph" w:customStyle="1" w:styleId="9600D050AC754DD5BB22338BF0103E83">
-    <w:name w:val="9600D050AC754DD5BB22338BF0103E83"/>
-  </w:style>
-  <w:style w:type="paragraph" w:customStyle="1" w:styleId="4926A9B3BACC4F44B83ED121DC88C42E">
-    <w:name w:val="4926A9B3BACC4F44B83ED121DC88C42E"/>
-  </w:style>
-  <w:style w:type="paragraph" w:customStyle="1" w:styleId="68877E08D89B4F32B6E3D736B3EE0187">
-    <w:name w:val="68877E08D89B4F32B6E3D736B3EE0187"/>
-  </w:style>
-  <w:style w:type="paragraph" w:customStyle="1" w:styleId="22F280B901394E23ACA767F80E1510DB">
-    <w:name w:val="22F280B901394E23ACA767F80E1510DB"/>
-    <w:rsid w:val="00E149D3"/>
-  </w:style>
-  <w:style w:type="paragraph" w:customStyle="1" w:styleId="E7C7D5907BF8419E926C53FF1D4D6FE3">
-    <w:name w:val="E7C7D5907BF8419E926C53FF1D4D6FE3"/>
-    <w:rsid w:val="00E149D3"/>
-  </w:style>
-  <w:style w:type="paragraph" w:customStyle="1" w:styleId="5D2F2487A2744F72B53CA873AD289281">
-    <w:name w:val="5D2F2487A2744F72B53CA873AD289281"/>
-    <w:rsid w:val="00E149D3"/>
-  </w:style>
-  <w:style w:type="paragraph" w:customStyle="1" w:styleId="2970467996B0441BA55CA0E9022F8A80">
-    <w:name w:val="2970467996B0441BA55CA0E9022F8A80"/>
-    <w:rsid w:val="00E149D3"/>
   </w:style>
   <w:style w:type="paragraph" w:customStyle="1" w:styleId="C27C92F6D2544088AF12E9686E240A49">
     <w:name w:val="C27C92F6D2544088AF12E9686E240A49"/>
@@ -28865,231 +28464,15 @@
     <w:name w:val="1796E5DBCB234A04A11294230B0C2A66"/>
     <w:rsid w:val="00E149D3"/>
   </w:style>
-  <w:style w:type="paragraph" w:customStyle="1" w:styleId="B5314A566BE3492A8C41AA6E00B5EFE8">
-    <w:name w:val="B5314A566BE3492A8C41AA6E00B5EFE8"/>
-    <w:rsid w:val="00E149D3"/>
-  </w:style>
   <w:style w:type="paragraph" w:customStyle="1" w:styleId="1CBD839FEB8D4414A71011552D62EADF">
     <w:name w:val="1CBD839FEB8D4414A71011552D62EADF"/>
-    <w:rsid w:val="00E149D3"/>
-  </w:style>
-  <w:style w:type="paragraph" w:customStyle="1" w:styleId="17B7D3DB138841B690195D2AD33C408D">
-    <w:name w:val="17B7D3DB138841B690195D2AD33C408D"/>
-    <w:rsid w:val="00E149D3"/>
-  </w:style>
-  <w:style w:type="paragraph" w:customStyle="1" w:styleId="D8F6F1A512D44EF7A95937A3D188F6A7">
-    <w:name w:val="D8F6F1A512D44EF7A95937A3D188F6A7"/>
-    <w:rsid w:val="00E149D3"/>
-  </w:style>
-  <w:style w:type="paragraph" w:customStyle="1" w:styleId="F136B4ADFFE9423F9B1D184ABB0E1C36">
-    <w:name w:val="F136B4ADFFE9423F9B1D184ABB0E1C36"/>
-    <w:rsid w:val="00E149D3"/>
-  </w:style>
-  <w:style w:type="paragraph" w:customStyle="1" w:styleId="88C310DBB7214F89961C3A8CE909D08B">
-    <w:name w:val="88C310DBB7214F89961C3A8CE909D08B"/>
-    <w:rsid w:val="00E149D3"/>
-  </w:style>
-  <w:style w:type="paragraph" w:customStyle="1" w:styleId="132235A68CA34B63B2CEC112DDEA1D31">
-    <w:name w:val="132235A68CA34B63B2CEC112DDEA1D31"/>
-    <w:rsid w:val="00E149D3"/>
-  </w:style>
-  <w:style w:type="paragraph" w:customStyle="1" w:styleId="A097665FC35045498C63B180962D20CC">
-    <w:name w:val="A097665FC35045498C63B180962D20CC"/>
-    <w:rsid w:val="00E149D3"/>
-  </w:style>
-  <w:style w:type="paragraph" w:customStyle="1" w:styleId="A5A7C48234B544CAB9F1BF4D7C5D7274">
-    <w:name w:val="A5A7C48234B544CAB9F1BF4D7C5D7274"/>
-    <w:rsid w:val="00E149D3"/>
-  </w:style>
-  <w:style w:type="paragraph" w:customStyle="1" w:styleId="82A8B2F4A0524CA4A8F659CB35E6AF83">
-    <w:name w:val="82A8B2F4A0524CA4A8F659CB35E6AF83"/>
-    <w:rsid w:val="00E149D3"/>
-  </w:style>
-  <w:style w:type="paragraph" w:customStyle="1" w:styleId="2DC216071FE24967A9E2630997A8B44D">
-    <w:name w:val="2DC216071FE24967A9E2630997A8B44D"/>
-    <w:rsid w:val="00E149D3"/>
-  </w:style>
-  <w:style w:type="paragraph" w:customStyle="1" w:styleId="48E32226E3DC453E892AC4C26E54BAC5">
-    <w:name w:val="48E32226E3DC453E892AC4C26E54BAC5"/>
-    <w:rsid w:val="00E149D3"/>
-  </w:style>
-  <w:style w:type="paragraph" w:customStyle="1" w:styleId="C643AF7825504139A64D7985A5DBF788">
-    <w:name w:val="C643AF7825504139A64D7985A5DBF788"/>
-    <w:rsid w:val="00E149D3"/>
-  </w:style>
-  <w:style w:type="paragraph" w:customStyle="1" w:styleId="7E2BC5CF31364174874FE5A7783B3A83">
-    <w:name w:val="7E2BC5CF31364174874FE5A7783B3A83"/>
-    <w:rsid w:val="00E149D3"/>
-  </w:style>
-  <w:style w:type="paragraph" w:customStyle="1" w:styleId="CE7B44A9FC28458780D0E3DFBDAA6C58">
-    <w:name w:val="CE7B44A9FC28458780D0E3DFBDAA6C58"/>
-    <w:rsid w:val="00E149D3"/>
-  </w:style>
-  <w:style w:type="paragraph" w:customStyle="1" w:styleId="CF48A8F8317E4571BBA3B61662412488">
-    <w:name w:val="CF48A8F8317E4571BBA3B61662412488"/>
-    <w:rsid w:val="00E149D3"/>
-  </w:style>
-  <w:style w:type="paragraph" w:customStyle="1" w:styleId="EE730B44D0CB4E129354A56407D89719">
-    <w:name w:val="EE730B44D0CB4E129354A56407D89719"/>
-    <w:rsid w:val="00E149D3"/>
-  </w:style>
-  <w:style w:type="paragraph" w:customStyle="1" w:styleId="E9AB35EA70804B1BAAB5128651529AAD">
-    <w:name w:val="E9AB35EA70804B1BAAB5128651529AAD"/>
-    <w:rsid w:val="00E149D3"/>
-  </w:style>
-  <w:style w:type="paragraph" w:customStyle="1" w:styleId="547C8E075C9642F5978738D6EF4C50E7">
-    <w:name w:val="547C8E075C9642F5978738D6EF4C50E7"/>
-    <w:rsid w:val="00E149D3"/>
-  </w:style>
-  <w:style w:type="paragraph" w:customStyle="1" w:styleId="286D394E1B5640F8BD1C646D6C042687">
-    <w:name w:val="286D394E1B5640F8BD1C646D6C042687"/>
-    <w:rsid w:val="00E149D3"/>
-  </w:style>
-  <w:style w:type="paragraph" w:customStyle="1" w:styleId="139155505EF041B388BEE473ABCC9841">
-    <w:name w:val="139155505EF041B388BEE473ABCC9841"/>
-    <w:rsid w:val="00E149D3"/>
-  </w:style>
-  <w:style w:type="paragraph" w:customStyle="1" w:styleId="477AF1DBECE34E38B3292CB5A8B4FDD3">
-    <w:name w:val="477AF1DBECE34E38B3292CB5A8B4FDD3"/>
-    <w:rsid w:val="00E149D3"/>
-  </w:style>
-  <w:style w:type="paragraph" w:customStyle="1" w:styleId="586A6A111ACF4DF5A83BDDE089D2B918">
-    <w:name w:val="586A6A111ACF4DF5A83BDDE089D2B918"/>
-    <w:rsid w:val="00E149D3"/>
-  </w:style>
-  <w:style w:type="paragraph" w:customStyle="1" w:styleId="7C9405D1FDD84BE1BFA0D3C0CFBBC9A2">
-    <w:name w:val="7C9405D1FDD84BE1BFA0D3C0CFBBC9A2"/>
-    <w:rsid w:val="00E149D3"/>
-  </w:style>
-  <w:style w:type="paragraph" w:customStyle="1" w:styleId="FAB7FCA3B2394432AA71B0BB59D6BB5A">
-    <w:name w:val="FAB7FCA3B2394432AA71B0BB59D6BB5A"/>
-    <w:rsid w:val="00E149D3"/>
-  </w:style>
-  <w:style w:type="paragraph" w:customStyle="1" w:styleId="5F4975DD28CC4B5BBF6624F2B2EF1FA4">
-    <w:name w:val="5F4975DD28CC4B5BBF6624F2B2EF1FA4"/>
-    <w:rsid w:val="00E149D3"/>
-  </w:style>
-  <w:style w:type="paragraph" w:customStyle="1" w:styleId="84F045DECB774CF0B14D7DB8C1695FAA">
-    <w:name w:val="84F045DECB774CF0B14D7DB8C1695FAA"/>
-    <w:rsid w:val="00E149D3"/>
-  </w:style>
-  <w:style w:type="paragraph" w:customStyle="1" w:styleId="FBD9777C44764A5E9D37BD300FEBDDEB">
-    <w:name w:val="FBD9777C44764A5E9D37BD300FEBDDEB"/>
-    <w:rsid w:val="00E149D3"/>
-  </w:style>
-  <w:style w:type="paragraph" w:customStyle="1" w:styleId="F77B06B6D7754A078BA8C9C1EDE13799">
-    <w:name w:val="F77B06B6D7754A078BA8C9C1EDE13799"/>
-    <w:rsid w:val="00E149D3"/>
-  </w:style>
-  <w:style w:type="paragraph" w:customStyle="1" w:styleId="046E820AB7BE4B078008D85275C7F24C">
-    <w:name w:val="046E820AB7BE4B078008D85275C7F24C"/>
-    <w:rsid w:val="00E149D3"/>
-  </w:style>
-  <w:style w:type="paragraph" w:customStyle="1" w:styleId="F79814C413724A41B3AF017FFE8DF013">
-    <w:name w:val="F79814C413724A41B3AF017FFE8DF013"/>
-    <w:rsid w:val="00E149D3"/>
-  </w:style>
-  <w:style w:type="paragraph" w:customStyle="1" w:styleId="36A4FEA1A6BC429D93246FCB5106BAE1">
-    <w:name w:val="36A4FEA1A6BC429D93246FCB5106BAE1"/>
-    <w:rsid w:val="00E149D3"/>
-  </w:style>
-  <w:style w:type="paragraph" w:customStyle="1" w:styleId="E0DFEE64A7F6494898D4A88E215DE961">
-    <w:name w:val="E0DFEE64A7F6494898D4A88E215DE961"/>
-    <w:rsid w:val="00E149D3"/>
-  </w:style>
-  <w:style w:type="paragraph" w:customStyle="1" w:styleId="3D488C25EEAB4B02AE962E52B5923175">
-    <w:name w:val="3D488C25EEAB4B02AE962E52B5923175"/>
-    <w:rsid w:val="00E149D3"/>
-  </w:style>
-  <w:style w:type="paragraph" w:customStyle="1" w:styleId="2307ADD5298940F286C9249E0A9ED639">
-    <w:name w:val="2307ADD5298940F286C9249E0A9ED639"/>
-    <w:rsid w:val="00E149D3"/>
-  </w:style>
-  <w:style w:type="paragraph" w:customStyle="1" w:styleId="C2F531B8172441C3BC475E8EAC900128">
-    <w:name w:val="C2F531B8172441C3BC475E8EAC900128"/>
-    <w:rsid w:val="00E149D3"/>
-  </w:style>
-  <w:style w:type="paragraph" w:customStyle="1" w:styleId="304B789BAC614448B6C713D2AA153D20">
-    <w:name w:val="304B789BAC614448B6C713D2AA153D20"/>
-    <w:rsid w:val="00E149D3"/>
-  </w:style>
-  <w:style w:type="paragraph" w:customStyle="1" w:styleId="6585B20C153A44348F44B19FA3B37D5D">
-    <w:name w:val="6585B20C153A44348F44B19FA3B37D5D"/>
-    <w:rsid w:val="00E149D3"/>
-  </w:style>
-  <w:style w:type="paragraph" w:customStyle="1" w:styleId="D9D7BF3E4121419CA1CBF8B660829116">
-    <w:name w:val="D9D7BF3E4121419CA1CBF8B660829116"/>
-    <w:rsid w:val="00E149D3"/>
-  </w:style>
-  <w:style w:type="paragraph" w:customStyle="1" w:styleId="231B79C9A5304ED0A81FE1AD7B0A8E15">
-    <w:name w:val="231B79C9A5304ED0A81FE1AD7B0A8E15"/>
-    <w:rsid w:val="00E149D3"/>
-  </w:style>
-  <w:style w:type="paragraph" w:customStyle="1" w:styleId="3A4C0FB72F254F66AB9E5A1CCFFD989B">
-    <w:name w:val="3A4C0FB72F254F66AB9E5A1CCFFD989B"/>
-    <w:rsid w:val="00E149D3"/>
-  </w:style>
-  <w:style w:type="paragraph" w:customStyle="1" w:styleId="48D48F3549AD4C9BABE38A59DB214884">
-    <w:name w:val="48D48F3549AD4C9BABE38A59DB214884"/>
-    <w:rsid w:val="00E149D3"/>
-  </w:style>
-  <w:style w:type="paragraph" w:customStyle="1" w:styleId="9B523F74AF75454DB1C7BC278D20F113">
-    <w:name w:val="9B523F74AF75454DB1C7BC278D20F113"/>
-    <w:rsid w:val="00E149D3"/>
-  </w:style>
-  <w:style w:type="paragraph" w:customStyle="1" w:styleId="42124D5B3AF5408DB716EE1E45563464">
-    <w:name w:val="42124D5B3AF5408DB716EE1E45563464"/>
-    <w:rsid w:val="00E149D3"/>
-  </w:style>
-  <w:style w:type="paragraph" w:customStyle="1" w:styleId="67C65DEBC8BB41BBAEE8A598B9CBE994">
-    <w:name w:val="67C65DEBC8BB41BBAEE8A598B9CBE994"/>
-    <w:rsid w:val="00E149D3"/>
-  </w:style>
-  <w:style w:type="paragraph" w:customStyle="1" w:styleId="22F5A4C68CEF479692CF9D0F2B854156">
-    <w:name w:val="22F5A4C68CEF479692CF9D0F2B854156"/>
-    <w:rsid w:val="00E149D3"/>
-  </w:style>
-  <w:style w:type="paragraph" w:customStyle="1" w:styleId="0C1F9AA4222949348B6ADAD8E3AA7928">
-    <w:name w:val="0C1F9AA4222949348B6ADAD8E3AA7928"/>
-    <w:rsid w:val="00E149D3"/>
-  </w:style>
-  <w:style w:type="paragraph" w:customStyle="1" w:styleId="4369B5B6EC0B42EEAC2E9E997C8B6C8D">
-    <w:name w:val="4369B5B6EC0B42EEAC2E9E997C8B6C8D"/>
-    <w:rsid w:val="00E149D3"/>
-  </w:style>
-  <w:style w:type="paragraph" w:customStyle="1" w:styleId="B828B3F1E8D54309947F137F7EC54A46">
-    <w:name w:val="B828B3F1E8D54309947F137F7EC54A46"/>
-    <w:rsid w:val="00E149D3"/>
-  </w:style>
-  <w:style w:type="paragraph" w:customStyle="1" w:styleId="8890B5599501494D9127BB35B81AC63C">
-    <w:name w:val="8890B5599501494D9127BB35B81AC63C"/>
-    <w:rsid w:val="00E149D3"/>
-  </w:style>
-  <w:style w:type="paragraph" w:customStyle="1" w:styleId="AF611BEC26C7468B92445BEA8D6898D9">
-    <w:name w:val="AF611BEC26C7468B92445BEA8D6898D9"/>
-    <w:rsid w:val="00E149D3"/>
-  </w:style>
-  <w:style w:type="paragraph" w:customStyle="1" w:styleId="D7C476CC78BC416583280ECF5CBF6351">
-    <w:name w:val="D7C476CC78BC416583280ECF5CBF6351"/>
-    <w:rsid w:val="00E149D3"/>
-  </w:style>
-  <w:style w:type="paragraph" w:customStyle="1" w:styleId="DC402E6EF5114C69A52E8436B37746A4">
-    <w:name w:val="DC402E6EF5114C69A52E8436B37746A4"/>
-    <w:rsid w:val="00E149D3"/>
-  </w:style>
-  <w:style w:type="paragraph" w:customStyle="1" w:styleId="7585585BF4BE4353A542F24EC35438BA">
-    <w:name w:val="7585585BF4BE4353A542F24EC35438BA"/>
-    <w:rsid w:val="00E149D3"/>
-  </w:style>
-  <w:style w:type="paragraph" w:customStyle="1" w:styleId="7B25F43E1FC643E5B02357C8B134C4CB">
-    <w:name w:val="7B25F43E1FC643E5B02357C8B134C4CB"/>
     <w:rsid w:val="00E149D3"/>
   </w:style>
 </w:styles>
 </file>
 
 <file path=word/glossary/webSettings.xml><?xml version="1.0" encoding="utf-8"?>
-<w:webSettings xmlns:mc="http://schemas.openxmlformats.org/markup-compatibility/2006" xmlns:r="http://schemas.openxmlformats.org/officeDocument/2006/relationships" xmlns:w="http://schemas.openxmlformats.org/wordprocessingml/2006/main" xmlns:w14="http://schemas.microsoft.com/office/word/2010/wordml" xmlns:w15="http://schemas.microsoft.com/office/word/2012/wordml" xmlns:w16se="http://schemas.microsoft.com/office/word/2015/wordml/symex" mc:Ignorable="w14 w15 w16se">
+<w:webSettings xmlns:mc="http://schemas.openxmlformats.org/markup-compatibility/2006" xmlns:r="http://schemas.openxmlformats.org/officeDocument/2006/relationships" xmlns:w="http://schemas.openxmlformats.org/wordprocessingml/2006/main" xmlns:w14="http://schemas.microsoft.com/office/word/2010/wordml" xmlns:w15="http://schemas.microsoft.com/office/word/2012/wordml" xmlns:w16cex="http://schemas.microsoft.com/office/word/2018/wordml/cex" xmlns:w16cid="http://schemas.microsoft.com/office/word/2016/wordml/cid" xmlns:w16="http://schemas.microsoft.com/office/word/2018/wordml" xmlns:w16sdtdh="http://schemas.microsoft.com/office/word/2020/wordml/sdtdatahash" xmlns:w16se="http://schemas.microsoft.com/office/word/2015/wordml/symex" mc:Ignorable="w14 w15 w16se w16cid w16 w16cex w16sdtdh">
   <w:optimizeForBrowser/>
   <w:allowPNG/>
 </w:webSettings>

</xml_diff>